<commit_message>
Added a sentence about DBOC
</commit_message>
<xml_diff>
--- a/review-response.docx
+++ b/review-response.docx
@@ -754,7 +754,63 @@
           <w:sz w:val="24"/>
           <w:szCs w:val="24"/>
         </w:rPr>
-        <w:t>corrects actually are. They are quite small. In addition, the DBOCs are</w:t>
+        <w:t xml:space="preserve">corrects actually are. They are quite small. </w:t>
+      </w:r>
+      <w:bookmarkStart w:id="0" w:name="_GoBack"/>
+      <w:bookmarkEnd w:id="0"/>
+    </w:p>
+    <w:p>
+      <w:pPr>
+        <w:rPr>
+          <w:rFonts w:ascii="Times New Roman" w:hAnsi="Times New Roman" w:cs="Times New Roman"/>
+          <w:sz w:val="24"/>
+          <w:szCs w:val="24"/>
+        </w:rPr>
+      </w:pPr>
+      <w:r>
+        <w:rPr>
+          <w:rFonts w:ascii="Times New Roman" w:hAnsi="Times New Roman" w:cs="Times New Roman"/>
+          <w:sz w:val="24"/>
+          <w:szCs w:val="24"/>
+        </w:rPr>
+        <w:t xml:space="preserve">The </w:t>
+      </w:r>
+      <w:proofErr w:type="spellStart"/>
+      <w:r>
+        <w:rPr>
+          <w:rFonts w:ascii="Times New Roman" w:hAnsi="Times New Roman" w:cs="Times New Roman"/>
+          <w:sz w:val="24"/>
+          <w:szCs w:val="24"/>
+        </w:rPr>
+        <w:t>nonadiabatic</w:t>
+      </w:r>
+      <w:proofErr w:type="spellEnd"/>
+      <w:r>
+        <w:rPr>
+          <w:rFonts w:ascii="Times New Roman" w:hAnsi="Times New Roman" w:cs="Times New Roman"/>
+          <w:sz w:val="24"/>
+          <w:szCs w:val="24"/>
+        </w:rPr>
+        <w:t xml:space="preserve"> corrections to Do are now reported in Table IV.</w:t>
+      </w:r>
+    </w:p>
+    <w:p>
+      <w:pPr>
+        <w:rPr>
+          <w:rFonts w:ascii="Times New Roman" w:hAnsi="Times New Roman" w:cs="Times New Roman"/>
+          <w:i/>
+          <w:sz w:val="24"/>
+          <w:szCs w:val="24"/>
+        </w:rPr>
+      </w:pPr>
+      <w:r>
+        <w:rPr>
+          <w:rFonts w:ascii="Times New Roman" w:hAnsi="Times New Roman" w:cs="Times New Roman"/>
+          <w:i/>
+          <w:sz w:val="24"/>
+          <w:szCs w:val="24"/>
+        </w:rPr>
+        <w:t>In addition, the DBOCs are</w:t>
       </w:r>
       <w:r>
         <w:rPr>
@@ -806,40 +862,36 @@
       <w:pPr>
         <w:rPr>
           <w:rFonts w:ascii="Times New Roman" w:hAnsi="Times New Roman" w:cs="Times New Roman"/>
-          <w:b/>
-          <w:sz w:val="24"/>
-          <w:szCs w:val="24"/>
-        </w:rPr>
-      </w:pPr>
-      <w:bookmarkStart w:id="0" w:name="_GoBack"/>
-      <w:r>
-        <w:rPr>
-          <w:rFonts w:ascii="Times New Roman" w:hAnsi="Times New Roman" w:cs="Times New Roman"/>
-          <w:b/>
-          <w:sz w:val="24"/>
-          <w:szCs w:val="24"/>
-        </w:rPr>
-        <w:t>Need to put in a comment about DBOC</w:t>
-      </w:r>
-    </w:p>
-    <w:bookmarkEnd w:id="0"/>
-    <w:p>
-      <w:pPr>
-        <w:rPr>
-          <w:rFonts w:ascii="Times New Roman" w:hAnsi="Times New Roman" w:cs="Times New Roman"/>
-          <w:i/>
-          <w:sz w:val="24"/>
-          <w:szCs w:val="24"/>
-        </w:rPr>
-      </w:pPr>
-      <w:r>
-        <w:rPr>
-          <w:rFonts w:ascii="Times New Roman" w:hAnsi="Times New Roman" w:cs="Times New Roman"/>
-          <w:i/>
+          <w:sz w:val="24"/>
+          <w:szCs w:val="24"/>
+        </w:rPr>
+      </w:pPr>
+      <w:r>
+        <w:rPr>
+          <w:rFonts w:ascii="Times New Roman" w:hAnsi="Times New Roman" w:cs="Times New Roman"/>
           <w:sz w:val="24"/>
           <w:szCs w:val="24"/>
         </w:rPr>
         <w:lastRenderedPageBreak/>
+        <w:t>We have included a sentence stating this fact.</w:t>
+      </w:r>
+    </w:p>
+    <w:p>
+      <w:pPr>
+        <w:rPr>
+          <w:rFonts w:ascii="Times New Roman" w:hAnsi="Times New Roman" w:cs="Times New Roman"/>
+          <w:i/>
+          <w:sz w:val="24"/>
+          <w:szCs w:val="24"/>
+        </w:rPr>
+      </w:pPr>
+      <w:r>
+        <w:rPr>
+          <w:rFonts w:ascii="Times New Roman" w:hAnsi="Times New Roman" w:cs="Times New Roman"/>
+          <w:i/>
+          <w:sz w:val="24"/>
+          <w:szCs w:val="24"/>
+        </w:rPr>
         <w:t>The lack of line numbers in the manuscript makes it difficu</w:t>
       </w:r>
       <w:r>

</xml_diff>

<commit_message>
Tables II and IV are new
</commit_message>
<xml_diff>
--- a/review-response.docx
+++ b/review-response.docx
@@ -1,11 +1,71 @@
 
 <file path=word/document.xml><?xml version="1.0" encoding="utf-8"?>
-<w:document xmlns:wpc="http://schemas.microsoft.com/office/word/2010/wordprocessingCanvas" xmlns:mo="http://schemas.microsoft.com/office/mac/office/2008/main" xmlns:mc="http://schemas.openxmlformats.org/markup-compatibility/2006" xmlns:mv="urn:schemas-microsoft-com:mac:vml" xmlns:o="urn:schemas-microsoft-com:office:office" xmlns:r="http://schemas.openxmlformats.org/officeDocument/2006/relationships" xmlns:m="http://schemas.openxmlformats.org/officeDocument/2006/math" xmlns:v="urn:schemas-microsoft-com:vml" xmlns:wp14="http://schemas.microsoft.com/office/word/2010/wordprocessingDrawing" xmlns:wp="http://schemas.openxmlformats.org/drawingml/2006/wordprocessingDrawing" xmlns:w10="urn:schemas-microsoft-com:office:word" xmlns:w="http://schemas.openxmlformats.org/wordprocessingml/2006/main" xmlns:w14="http://schemas.microsoft.com/office/word/2010/wordml" xmlns:w15="http://schemas.microsoft.com/office/word/2012/wordml" xmlns:wpg="http://schemas.microsoft.com/office/word/2010/wordprocessingGroup" xmlns:wpi="http://schemas.microsoft.com/office/word/2010/wordprocessingInk" xmlns:wne="http://schemas.microsoft.com/office/word/2006/wordml" xmlns:wps="http://schemas.microsoft.com/office/word/2010/wordprocessingShape" mc:Ignorable="w14 w15 wp14">
+<w:document xmlns:wpc="http://schemas.microsoft.com/office/word/2010/wordprocessingCanvas" xmlns:mc="http://schemas.openxmlformats.org/markup-compatibility/2006" xmlns:o="urn:schemas-microsoft-com:office:office" xmlns:r="http://schemas.openxmlformats.org/officeDocument/2006/relationships" xmlns:m="http://schemas.openxmlformats.org/officeDocument/2006/math" xmlns:v="urn:schemas-microsoft-com:vml" xmlns:wp14="http://schemas.microsoft.com/office/word/2010/wordprocessingDrawing" xmlns:wp="http://schemas.openxmlformats.org/drawingml/2006/wordprocessingDrawing" xmlns:w10="urn:schemas-microsoft-com:office:word" xmlns:w="http://schemas.openxmlformats.org/wordprocessingml/2006/main" xmlns:w14="http://schemas.microsoft.com/office/word/2010/wordml" xmlns:w15="http://schemas.microsoft.com/office/word/2012/wordml" xmlns:wpg="http://schemas.microsoft.com/office/word/2010/wordprocessingGroup" xmlns:wpi="http://schemas.microsoft.com/office/word/2010/wordprocessingInk" xmlns:wne="http://schemas.microsoft.com/office/word/2006/wordml" xmlns:wps="http://schemas.microsoft.com/office/word/2010/wordprocessingShape" mc:Ignorable="w14 w15 wp14">
   <w:body>
     <w:p>
       <w:pPr>
         <w:rPr>
           <w:rFonts w:ascii="Times New Roman" w:hAnsi="Times New Roman" w:cs="Times New Roman"/>
+          <w:sz w:val="24"/>
+          <w:szCs w:val="24"/>
+        </w:rPr>
+      </w:pPr>
+      <w:r>
+        <w:rPr>
+          <w:rFonts w:ascii="Times New Roman" w:hAnsi="Times New Roman" w:cs="Times New Roman"/>
+          <w:sz w:val="24"/>
+          <w:szCs w:val="24"/>
+        </w:rPr>
+        <w:t>We thank all of the reviewers for their helpful comments and have revised the manuscript in response to these comments.  Detailed responses are given below.</w:t>
+      </w:r>
+      <w:r>
+        <w:rPr>
+          <w:rFonts w:ascii="Times New Roman" w:hAnsi="Times New Roman" w:cs="Times New Roman"/>
+          <w:sz w:val="24"/>
+          <w:szCs w:val="24"/>
+        </w:rPr>
+        <w:t xml:space="preserve">  We hope that this paper is now suitable for publication in JCP.</w:t>
+      </w:r>
+    </w:p>
+    <w:p>
+      <w:pPr>
+        <w:rPr>
+          <w:rFonts w:ascii="Times New Roman" w:hAnsi="Times New Roman" w:cs="Times New Roman"/>
+          <w:sz w:val="24"/>
+          <w:szCs w:val="24"/>
+        </w:rPr>
+      </w:pPr>
+    </w:p>
+    <w:p>
+      <w:pPr>
+        <w:rPr>
+          <w:rFonts w:ascii="Times New Roman" w:hAnsi="Times New Roman" w:cs="Times New Roman"/>
+          <w:sz w:val="24"/>
+          <w:szCs w:val="24"/>
+        </w:rPr>
+      </w:pPr>
+      <w:r>
+        <w:rPr>
+          <w:rFonts w:ascii="Times New Roman" w:hAnsi="Times New Roman" w:cs="Times New Roman"/>
+          <w:sz w:val="24"/>
+          <w:szCs w:val="24"/>
+        </w:rPr>
+        <w:t>We noticed one mistake in our manuscript.  We previously used the incorrect isotope mass for all the Boron simulations.  This caused an error of approximately 0.1mHa for those affected simulations, and does not change any of our conclusions.  We are now a bit more accurate in comparison to our reference data.  We now added a footnote that includes all the masses we used in our simulations.</w:t>
+      </w:r>
+    </w:p>
+    <w:p>
+      <w:pPr>
+        <w:rPr>
+          <w:rFonts w:ascii="Times New Roman" w:hAnsi="Times New Roman" w:cs="Times New Roman"/>
+          <w:sz w:val="24"/>
+          <w:szCs w:val="24"/>
+        </w:rPr>
+      </w:pPr>
+    </w:p>
+    <w:p>
+      <w:pPr>
+        <w:rPr>
+          <w:rFonts w:ascii="Times New Roman" w:hAnsi="Times New Roman" w:cs="Times New Roman"/>
           <w:i/>
           <w:sz w:val="24"/>
           <w:szCs w:val="24"/>
@@ -37,7 +97,27 @@
           <w:sz w:val="24"/>
           <w:szCs w:val="24"/>
         </w:rPr>
-        <w:t>You might note that eqn 5 does not match the experimental data for the one electron atomic ions because the Z^4 relativistic correction swamps this effect. The non-adiabatic effect is roughly linear in Z because M is almost linear in Z, 1-mu = 1/(M+1)~ 1/Z.</w:t>
+        <w:t xml:space="preserve">You might note that </w:t>
+      </w:r>
+      <w:proofErr w:type="spellStart"/>
+      <w:r>
+        <w:rPr>
+          <w:rFonts w:ascii="Times New Roman" w:hAnsi="Times New Roman" w:cs="Times New Roman"/>
+          <w:i/>
+          <w:sz w:val="24"/>
+          <w:szCs w:val="24"/>
+        </w:rPr>
+        <w:t>eqn</w:t>
+      </w:r>
+      <w:proofErr w:type="spellEnd"/>
+      <w:r>
+        <w:rPr>
+          <w:rFonts w:ascii="Times New Roman" w:hAnsi="Times New Roman" w:cs="Times New Roman"/>
+          <w:i/>
+          <w:sz w:val="24"/>
+          <w:szCs w:val="24"/>
+        </w:rPr>
+        <w:t xml:space="preserve"> 5 does not match the experimental data for the one electron atomic ions because the Z^4 relativistic correction swamps this effect. The non-adiabatic effect is roughly linear in Z because M is almost linear in Z, 1-mu = 1/(M+1)~ 1/Z.</w:t>
       </w:r>
     </w:p>
     <w:p>
@@ -97,7 +177,27 @@
           <w:sz w:val="24"/>
           <w:szCs w:val="24"/>
         </w:rPr>
-        <w:t xml:space="preserve">There is more interest in the change in the correction with R for diatomics. For H2 we know this is small compared to the actual correction. </w:t>
+        <w:t xml:space="preserve">There is more interest in the change in the correction with R for </w:t>
+      </w:r>
+      <w:proofErr w:type="spellStart"/>
+      <w:r>
+        <w:rPr>
+          <w:rFonts w:ascii="Times New Roman" w:hAnsi="Times New Roman" w:cs="Times New Roman"/>
+          <w:i/>
+          <w:sz w:val="24"/>
+          <w:szCs w:val="24"/>
+        </w:rPr>
+        <w:t>diatomics</w:t>
+      </w:r>
+      <w:proofErr w:type="spellEnd"/>
+      <w:r>
+        <w:rPr>
+          <w:rFonts w:ascii="Times New Roman" w:hAnsi="Times New Roman" w:cs="Times New Roman"/>
+          <w:i/>
+          <w:sz w:val="24"/>
+          <w:szCs w:val="24"/>
+        </w:rPr>
+        <w:t xml:space="preserve">. For H2 we know this is small compared to the actual correction. </w:t>
       </w:r>
     </w:p>
     <w:p>
@@ -194,7 +294,15 @@
           <w:sz w:val="24"/>
           <w:szCs w:val="24"/>
         </w:rPr>
-        <w:t xml:space="preserve"> hard </w:t>
+        <w:t xml:space="preserve"> </w:t>
+      </w:r>
+      <w:r>
+        <w:rPr>
+          <w:rFonts w:ascii="Times New Roman" w:hAnsi="Times New Roman" w:cs="Times New Roman"/>
+          <w:sz w:val="24"/>
+          <w:szCs w:val="24"/>
+        </w:rPr>
+        <w:t xml:space="preserve">challenging </w:t>
       </w:r>
       <w:r>
         <w:rPr>
@@ -250,49 +358,41 @@
           <w:sz w:val="24"/>
           <w:szCs w:val="24"/>
         </w:rPr>
-        <w:t xml:space="preserve">e do not currently have this data from our current simulations.  </w:t>
-      </w:r>
-      <w:r>
-        <w:rPr>
-          <w:rFonts w:ascii="Times New Roman" w:hAnsi="Times New Roman" w:cs="Times New Roman"/>
-          <w:sz w:val="24"/>
-          <w:szCs w:val="24"/>
-        </w:rPr>
-        <w:t>In particular, t</w:t>
-      </w:r>
-      <w:r>
-        <w:rPr>
-          <w:rFonts w:ascii="Times New Roman" w:hAnsi="Times New Roman" w:cs="Times New Roman"/>
-          <w:sz w:val="24"/>
-          <w:szCs w:val="24"/>
-        </w:rPr>
-        <w:t>o overcome mixed estimator errors we will require technological improvements that may or may not be straightforward</w:t>
-      </w:r>
-      <w:r>
-        <w:rPr>
-          <w:rFonts w:ascii="Times New Roman" w:hAnsi="Times New Roman" w:cs="Times New Roman"/>
-          <w:sz w:val="24"/>
-          <w:szCs w:val="24"/>
-        </w:rPr>
-        <w:t xml:space="preserve"> to implement</w:t>
-      </w:r>
-      <w:r>
-        <w:rPr>
-          <w:rFonts w:ascii="Times New Roman" w:hAnsi="Times New Roman" w:cs="Times New Roman"/>
-          <w:sz w:val="24"/>
-          <w:szCs w:val="24"/>
-        </w:rPr>
-        <w:t>, or may not be efficient</w:t>
-      </w:r>
-      <w:bookmarkStart w:id="0" w:name="_GoBack"/>
-      <w:bookmarkEnd w:id="0"/>
-      <w:r>
-        <w:rPr>
-          <w:rFonts w:ascii="Times New Roman" w:hAnsi="Times New Roman" w:cs="Times New Roman"/>
-          <w:sz w:val="24"/>
-          <w:szCs w:val="24"/>
-        </w:rPr>
-        <w:t xml:space="preserve">.  Testing and benchmarking other observables </w:t>
+        <w:t xml:space="preserve">e do not </w:t>
+      </w:r>
+      <w:del w:id="0" w:author="Paul Young" w:date="2015-09-08T08:55:00Z">
+        <w:r>
+          <w:rPr>
+            <w:rFonts w:ascii="Times New Roman" w:hAnsi="Times New Roman" w:cs="Times New Roman"/>
+            <w:sz w:val="24"/>
+            <w:szCs w:val="24"/>
+          </w:rPr>
+          <w:delText xml:space="preserve">currently </w:delText>
+        </w:r>
+      </w:del>
+      <w:r>
+        <w:rPr>
+          <w:rFonts w:ascii="Times New Roman" w:hAnsi="Times New Roman" w:cs="Times New Roman"/>
+          <w:sz w:val="24"/>
+          <w:szCs w:val="24"/>
+        </w:rPr>
+        <w:t xml:space="preserve">have </w:t>
+      </w:r>
+      <w:r>
+        <w:rPr>
+          <w:rFonts w:ascii="Times New Roman" w:hAnsi="Times New Roman" w:cs="Times New Roman"/>
+          <w:sz w:val="24"/>
+          <w:szCs w:val="24"/>
+        </w:rPr>
+        <w:t xml:space="preserve">these </w:t>
+      </w:r>
+      <w:r>
+        <w:rPr>
+          <w:rFonts w:ascii="Times New Roman" w:hAnsi="Times New Roman" w:cs="Times New Roman"/>
+          <w:sz w:val="24"/>
+          <w:szCs w:val="24"/>
+        </w:rPr>
+        <w:t xml:space="preserve">data from our current simulations.  Testing and benchmarking other observables </w:t>
       </w:r>
       <w:r>
         <w:rPr>
@@ -308,7 +408,23 @@
           <w:sz w:val="24"/>
           <w:szCs w:val="24"/>
         </w:rPr>
-        <w:t xml:space="preserve">is something we are considering for future work. </w:t>
+        <w:t xml:space="preserve">is </w:t>
+      </w:r>
+      <w:r>
+        <w:rPr>
+          <w:rFonts w:ascii="Times New Roman" w:hAnsi="Times New Roman" w:cs="Times New Roman"/>
+          <w:sz w:val="24"/>
+          <w:szCs w:val="24"/>
+        </w:rPr>
+        <w:t xml:space="preserve">a direction </w:t>
+      </w:r>
+      <w:r>
+        <w:rPr>
+          <w:rFonts w:ascii="Times New Roman" w:hAnsi="Times New Roman" w:cs="Times New Roman"/>
+          <w:sz w:val="24"/>
+          <w:szCs w:val="24"/>
+        </w:rPr>
+        <w:t xml:space="preserve">we are considering for future work. </w:t>
       </w:r>
     </w:p>
     <w:p>
@@ -353,15 +469,33 @@
           <w:sz w:val="24"/>
           <w:szCs w:val="24"/>
         </w:rPr>
-        <w:t>We have calculated the non</w:t>
-      </w:r>
-      <w:r>
-        <w:rPr>
-          <w:rFonts w:ascii="Times New Roman" w:hAnsi="Times New Roman" w:cs="Times New Roman"/>
-          <w:sz w:val="24"/>
-          <w:szCs w:val="24"/>
-        </w:rPr>
-        <w:t>adiabatic correction to the di</w:t>
+        <w:t xml:space="preserve">We have calculated the </w:t>
+      </w:r>
+      <w:proofErr w:type="spellStart"/>
+      <w:r>
+        <w:rPr>
+          <w:rFonts w:ascii="Times New Roman" w:hAnsi="Times New Roman" w:cs="Times New Roman"/>
+          <w:sz w:val="24"/>
+          <w:szCs w:val="24"/>
+        </w:rPr>
+        <w:t>non</w:t>
+      </w:r>
+      <w:r>
+        <w:rPr>
+          <w:rFonts w:ascii="Times New Roman" w:hAnsi="Times New Roman" w:cs="Times New Roman"/>
+          <w:sz w:val="24"/>
+          <w:szCs w:val="24"/>
+        </w:rPr>
+        <w:t>adiabatic</w:t>
+      </w:r>
+      <w:proofErr w:type="spellEnd"/>
+      <w:r>
+        <w:rPr>
+          <w:rFonts w:ascii="Times New Roman" w:hAnsi="Times New Roman" w:cs="Times New Roman"/>
+          <w:sz w:val="24"/>
+          <w:szCs w:val="24"/>
+        </w:rPr>
+        <w:t xml:space="preserve"> correction to the di</w:t>
       </w:r>
       <w:r>
         <w:rPr>
@@ -393,7 +527,25 @@
           <w:sz w:val="24"/>
           <w:szCs w:val="24"/>
         </w:rPr>
-        <w:t xml:space="preserve">   The DBOC corrections to the atomic systems are now also available in Table III, which is also an entirely new table.</w:t>
+        <w:t xml:space="preserve">   The DBOC corrections to the atomic systems are now also available in Table I</w:t>
+      </w:r>
+      <w:del w:id="1" w:author="Paul Young" w:date="2015-09-08T08:56:00Z">
+        <w:r>
+          <w:rPr>
+            <w:rFonts w:ascii="Times New Roman" w:hAnsi="Times New Roman" w:cs="Times New Roman"/>
+            <w:sz w:val="24"/>
+            <w:szCs w:val="24"/>
+          </w:rPr>
+          <w:delText>I</w:delText>
+        </w:r>
+      </w:del>
+      <w:r>
+        <w:rPr>
+          <w:rFonts w:ascii="Times New Roman" w:hAnsi="Times New Roman" w:cs="Times New Roman"/>
+          <w:sz w:val="24"/>
+          <w:szCs w:val="24"/>
+        </w:rPr>
+        <w:t>I, which is also an entirely new table.</w:t>
       </w:r>
     </w:p>
     <w:p>
@@ -429,7 +581,33 @@
           <w:sz w:val="24"/>
           <w:szCs w:val="24"/>
         </w:rPr>
-        <w:t>We do not think this can not be done straightforwardly with our current data.</w:t>
+        <w:t>We do not think this can be done straightforwardly with our current data.</w:t>
+      </w:r>
+      <w:r>
+        <w:rPr>
+          <w:rFonts w:ascii="Times New Roman" w:hAnsi="Times New Roman" w:cs="Times New Roman"/>
+          <w:sz w:val="24"/>
+          <w:szCs w:val="24"/>
+        </w:rPr>
+        <w:t xml:space="preserve">  Both nuclei, as well as all electrons, are treated quantum mechanically, leading to a mixed nuclear-electronic </w:t>
+      </w:r>
+      <w:proofErr w:type="spellStart"/>
+      <w:r>
+        <w:rPr>
+          <w:rFonts w:ascii="Times New Roman" w:hAnsi="Times New Roman" w:cs="Times New Roman"/>
+          <w:sz w:val="24"/>
+          <w:szCs w:val="24"/>
+        </w:rPr>
+        <w:t>wavefunction</w:t>
+      </w:r>
+      <w:proofErr w:type="spellEnd"/>
+      <w:r>
+        <w:rPr>
+          <w:rFonts w:ascii="Times New Roman" w:hAnsi="Times New Roman" w:cs="Times New Roman"/>
+          <w:sz w:val="24"/>
+          <w:szCs w:val="24"/>
+        </w:rPr>
+        <w:t>, and only the ground state is calculated, so the vibrational frequency is not readily available.</w:t>
       </w:r>
     </w:p>
     <w:p>
@@ -494,7 +672,28 @@
           <w:sz w:val="24"/>
           <w:szCs w:val="24"/>
         </w:rPr>
-        <w:t>On page 6 the text states, “…the nonadiabatic results agr</w:t>
+        <w:lastRenderedPageBreak/>
+        <w:t xml:space="preserve">On page 6 the text states, “…the </w:t>
+      </w:r>
+      <w:proofErr w:type="spellStart"/>
+      <w:r>
+        <w:rPr>
+          <w:rFonts w:ascii="Times New Roman" w:hAnsi="Times New Roman" w:cs="Times New Roman"/>
+          <w:i/>
+          <w:sz w:val="24"/>
+          <w:szCs w:val="24"/>
+        </w:rPr>
+        <w:t>nonadiabatic</w:t>
+      </w:r>
+      <w:proofErr w:type="spellEnd"/>
+      <w:r>
+        <w:rPr>
+          <w:rFonts w:ascii="Times New Roman" w:hAnsi="Times New Roman" w:cs="Times New Roman"/>
+          <w:i/>
+          <w:sz w:val="24"/>
+          <w:szCs w:val="24"/>
+        </w:rPr>
+        <w:t xml:space="preserve"> results agr</w:t>
       </w:r>
       <w:r>
         <w:rPr>
@@ -530,8 +729,19 @@
           <w:sz w:val="24"/>
           <w:szCs w:val="24"/>
         </w:rPr>
-        <w:t>given as De and then later as D0 it is not possible to tell exactly how large the nonadiabatic</w:t>
-      </w:r>
+        <w:t xml:space="preserve">given as De and then later as D0 it is not possible to tell exactly how large the </w:t>
+      </w:r>
+      <w:proofErr w:type="spellStart"/>
+      <w:r>
+        <w:rPr>
+          <w:rFonts w:ascii="Times New Roman" w:hAnsi="Times New Roman" w:cs="Times New Roman"/>
+          <w:i/>
+          <w:sz w:val="24"/>
+          <w:szCs w:val="24"/>
+        </w:rPr>
+        <w:t>nonadiabatic</w:t>
+      </w:r>
+      <w:proofErr w:type="spellEnd"/>
       <w:r>
         <w:rPr>
           <w:rFonts w:ascii="Times New Roman" w:hAnsi="Times New Roman" w:cs="Times New Roman"/>
@@ -565,7 +775,44 @@
           <w:sz w:val="24"/>
           <w:szCs w:val="24"/>
         </w:rPr>
-        <w:t>The nonadiabatic corrections to Do are now reported in Table IV.</w:t>
+        <w:t xml:space="preserve">The </w:t>
+      </w:r>
+      <w:proofErr w:type="spellStart"/>
+      <w:r>
+        <w:rPr>
+          <w:rFonts w:ascii="Times New Roman" w:hAnsi="Times New Roman" w:cs="Times New Roman"/>
+          <w:sz w:val="24"/>
+          <w:szCs w:val="24"/>
+        </w:rPr>
+        <w:t>nonadiabatic</w:t>
+      </w:r>
+      <w:proofErr w:type="spellEnd"/>
+      <w:r>
+        <w:rPr>
+          <w:rFonts w:ascii="Times New Roman" w:hAnsi="Times New Roman" w:cs="Times New Roman"/>
+          <w:sz w:val="24"/>
+          <w:szCs w:val="24"/>
+        </w:rPr>
+        <w:t xml:space="preserve"> corrections to D</w:t>
+      </w:r>
+      <w:ins w:id="2" w:author="Krogel, Jaron T." w:date="2015-08-31T09:15:00Z">
+        <w:r>
+          <w:rPr>
+            <w:rFonts w:ascii="Times New Roman" w:hAnsi="Times New Roman" w:cs="Times New Roman"/>
+            <w:sz w:val="24"/>
+            <w:szCs w:val="24"/>
+            <w:vertAlign w:val="subscript"/>
+          </w:rPr>
+          <w:t>0</w:t>
+        </w:r>
+      </w:ins>
+      <w:r>
+        <w:rPr>
+          <w:rFonts w:ascii="Times New Roman" w:hAnsi="Times New Roman" w:cs="Times New Roman"/>
+          <w:sz w:val="24"/>
+          <w:szCs w:val="24"/>
+        </w:rPr>
+        <w:t xml:space="preserve"> are now reported in Table IV.</w:t>
       </w:r>
     </w:p>
     <w:p>
@@ -741,25 +988,62 @@
           <w:sz w:val="24"/>
           <w:szCs w:val="24"/>
         </w:rPr>
-        <w:lastRenderedPageBreak/>
-        <w:t>Pg. 4 Sometimes the term “non-adiabatic” appears in the text and other times it uses “nonadiabatic”. Please be consistent.</w:t>
-      </w:r>
-    </w:p>
-    <w:p>
-      <w:pPr>
-        <w:rPr>
-          <w:rFonts w:ascii="Times New Roman" w:hAnsi="Times New Roman" w:cs="Times New Roman"/>
-          <w:sz w:val="24"/>
-          <w:szCs w:val="24"/>
-        </w:rPr>
-      </w:pPr>
-      <w:r>
-        <w:rPr>
-          <w:rFonts w:ascii="Times New Roman" w:hAnsi="Times New Roman" w:cs="Times New Roman"/>
-          <w:sz w:val="24"/>
-          <w:szCs w:val="24"/>
-        </w:rPr>
-        <w:t>All occurrences of “non-adiabatic” have been replaced with “nonadiabatic”.</w:t>
+        <w:t>Pg. 4 Sometimes the term “non-adiabatic” appears in the text and other times it uses “</w:t>
+      </w:r>
+      <w:proofErr w:type="spellStart"/>
+      <w:r>
+        <w:rPr>
+          <w:rFonts w:ascii="Times New Roman" w:hAnsi="Times New Roman" w:cs="Times New Roman"/>
+          <w:i/>
+          <w:sz w:val="24"/>
+          <w:szCs w:val="24"/>
+        </w:rPr>
+        <w:t>nonadiabatic</w:t>
+      </w:r>
+      <w:proofErr w:type="spellEnd"/>
+      <w:r>
+        <w:rPr>
+          <w:rFonts w:ascii="Times New Roman" w:hAnsi="Times New Roman" w:cs="Times New Roman"/>
+          <w:i/>
+          <w:sz w:val="24"/>
+          <w:szCs w:val="24"/>
+        </w:rPr>
+        <w:t>”. Please be consistent.</w:t>
+      </w:r>
+    </w:p>
+    <w:p>
+      <w:pPr>
+        <w:rPr>
+          <w:rFonts w:ascii="Times New Roman" w:hAnsi="Times New Roman" w:cs="Times New Roman"/>
+          <w:sz w:val="24"/>
+          <w:szCs w:val="24"/>
+        </w:rPr>
+      </w:pPr>
+      <w:r>
+        <w:rPr>
+          <w:rFonts w:ascii="Times New Roman" w:hAnsi="Times New Roman" w:cs="Times New Roman"/>
+          <w:sz w:val="24"/>
+          <w:szCs w:val="24"/>
+        </w:rPr>
+        <w:t>All occurrences of “non-adiabatic” have been replaced with “</w:t>
+      </w:r>
+      <w:proofErr w:type="spellStart"/>
+      <w:r>
+        <w:rPr>
+          <w:rFonts w:ascii="Times New Roman" w:hAnsi="Times New Roman" w:cs="Times New Roman"/>
+          <w:sz w:val="24"/>
+          <w:szCs w:val="24"/>
+        </w:rPr>
+        <w:t>nonadiabatic</w:t>
+      </w:r>
+      <w:proofErr w:type="spellEnd"/>
+      <w:r>
+        <w:rPr>
+          <w:rFonts w:ascii="Times New Roman" w:hAnsi="Times New Roman" w:cs="Times New Roman"/>
+          <w:sz w:val="24"/>
+          <w:szCs w:val="24"/>
+        </w:rPr>
+        <w:t>”.</w:t>
       </w:r>
     </w:p>
     <w:p>
@@ -822,7 +1106,47 @@
           <w:sz w:val="24"/>
           <w:szCs w:val="24"/>
         </w:rPr>
-        <w:t>Pg. 7 In the title to Table II it should be made clear that both the total energies and dissociation energies are given in Hartrees. It’s relatively unconventional to report De values in Hartrees.</w:t>
+        <w:t xml:space="preserve">Pg. 7 In the title to Table II it should be made clear that both the total energies and dissociation energies are given in </w:t>
+      </w:r>
+      <w:proofErr w:type="spellStart"/>
+      <w:r>
+        <w:rPr>
+          <w:rFonts w:ascii="Times New Roman" w:hAnsi="Times New Roman" w:cs="Times New Roman"/>
+          <w:i/>
+          <w:sz w:val="24"/>
+          <w:szCs w:val="24"/>
+        </w:rPr>
+        <w:t>Hartrees</w:t>
+      </w:r>
+      <w:proofErr w:type="spellEnd"/>
+      <w:r>
+        <w:rPr>
+          <w:rFonts w:ascii="Times New Roman" w:hAnsi="Times New Roman" w:cs="Times New Roman"/>
+          <w:i/>
+          <w:sz w:val="24"/>
+          <w:szCs w:val="24"/>
+        </w:rPr>
+        <w:t xml:space="preserve">. It’s relatively unconventional to report De values in </w:t>
+      </w:r>
+      <w:proofErr w:type="spellStart"/>
+      <w:r>
+        <w:rPr>
+          <w:rFonts w:ascii="Times New Roman" w:hAnsi="Times New Roman" w:cs="Times New Roman"/>
+          <w:i/>
+          <w:sz w:val="24"/>
+          <w:szCs w:val="24"/>
+        </w:rPr>
+        <w:t>Hartrees</w:t>
+      </w:r>
+      <w:proofErr w:type="spellEnd"/>
+      <w:r>
+        <w:rPr>
+          <w:rFonts w:ascii="Times New Roman" w:hAnsi="Times New Roman" w:cs="Times New Roman"/>
+          <w:i/>
+          <w:sz w:val="24"/>
+          <w:szCs w:val="24"/>
+        </w:rPr>
+        <w:t>.</w:t>
       </w:r>
     </w:p>
     <w:p>
@@ -855,7 +1179,25 @@
           <w:sz w:val="24"/>
           <w:szCs w:val="24"/>
         </w:rPr>
-        <w:t>s are given in units of Hartree”.</w:t>
+        <w:t xml:space="preserve">s are given in units of </w:t>
+      </w:r>
+      <w:proofErr w:type="spellStart"/>
+      <w:r>
+        <w:rPr>
+          <w:rFonts w:ascii="Times New Roman" w:hAnsi="Times New Roman" w:cs="Times New Roman"/>
+          <w:sz w:val="24"/>
+          <w:szCs w:val="24"/>
+        </w:rPr>
+        <w:t>Hartree</w:t>
+      </w:r>
+      <w:proofErr w:type="spellEnd"/>
+      <w:r>
+        <w:rPr>
+          <w:rFonts w:ascii="Times New Roman" w:hAnsi="Times New Roman" w:cs="Times New Roman"/>
+          <w:sz w:val="24"/>
+          <w:szCs w:val="24"/>
+        </w:rPr>
+        <w:t>”.</w:t>
       </w:r>
     </w:p>
     <w:p>
@@ -964,6 +1306,24 @@
           <w:szCs w:val="24"/>
         </w:rPr>
         <w:t xml:space="preserve"> for reading the manuscript</w:t>
+      </w:r>
+      <w:r>
+        <w:rPr>
+          <w:rFonts w:ascii="Times New Roman" w:hAnsi="Times New Roman" w:cs="Times New Roman"/>
+          <w:sz w:val="24"/>
+          <w:szCs w:val="24"/>
+        </w:rPr>
+        <w:t xml:space="preserve"> a</w:t>
+      </w:r>
+      <w:bookmarkStart w:id="3" w:name="_GoBack"/>
+      <w:bookmarkEnd w:id="3"/>
+      <w:r>
+        <w:rPr>
+          <w:rFonts w:ascii="Times New Roman" w:hAnsi="Times New Roman" w:cs="Times New Roman"/>
+          <w:sz w:val="24"/>
+          <w:szCs w:val="24"/>
+        </w:rPr>
+        <w:t>nd for your positive comment</w:t>
       </w:r>
       <w:r>
         <w:rPr>
@@ -994,8 +1354,8 @@
 </file>
 
 <file path=word/numbering.xml><?xml version="1.0" encoding="utf-8"?>
-<w:numbering xmlns:wpc="http://schemas.microsoft.com/office/word/2010/wordprocessingCanvas" xmlns:mo="http://schemas.microsoft.com/office/mac/office/2008/main" xmlns:mc="http://schemas.openxmlformats.org/markup-compatibility/2006" xmlns:mv="urn:schemas-microsoft-com:mac:vml" xmlns:o="urn:schemas-microsoft-com:office:office" xmlns:r="http://schemas.openxmlformats.org/officeDocument/2006/relationships" xmlns:m="http://schemas.openxmlformats.org/officeDocument/2006/math" xmlns:v="urn:schemas-microsoft-com:vml" xmlns:wp14="http://schemas.microsoft.com/office/word/2010/wordprocessingDrawing" xmlns:wp="http://schemas.openxmlformats.org/drawingml/2006/wordprocessingDrawing" xmlns:w10="urn:schemas-microsoft-com:office:word" xmlns:w="http://schemas.openxmlformats.org/wordprocessingml/2006/main" xmlns:w14="http://schemas.microsoft.com/office/word/2010/wordml" xmlns:w15="http://schemas.microsoft.com/office/word/2012/wordml" xmlns:wpg="http://schemas.microsoft.com/office/word/2010/wordprocessingGroup" xmlns:wpi="http://schemas.microsoft.com/office/word/2010/wordprocessingInk" xmlns:wne="http://schemas.microsoft.com/office/word/2006/wordml" xmlns:wps="http://schemas.microsoft.com/office/word/2010/wordprocessingShape" mc:Ignorable="w14 w15 wp14">
-  <w:abstractNum w:abstractNumId="0">
+<w:numbering xmlns:wpc="http://schemas.microsoft.com/office/word/2010/wordprocessingCanvas" xmlns:mc="http://schemas.openxmlformats.org/markup-compatibility/2006" xmlns:o="urn:schemas-microsoft-com:office:office" xmlns:r="http://schemas.openxmlformats.org/officeDocument/2006/relationships" xmlns:m="http://schemas.openxmlformats.org/officeDocument/2006/math" xmlns:v="urn:schemas-microsoft-com:vml" xmlns:wp14="http://schemas.microsoft.com/office/word/2010/wordprocessingDrawing" xmlns:wp="http://schemas.openxmlformats.org/drawingml/2006/wordprocessingDrawing" xmlns:w10="urn:schemas-microsoft-com:office:word" xmlns:w="http://schemas.openxmlformats.org/wordprocessingml/2006/main" xmlns:w14="http://schemas.microsoft.com/office/word/2010/wordml" xmlns:w15="http://schemas.microsoft.com/office/word/2012/wordml" xmlns:wpg="http://schemas.microsoft.com/office/word/2010/wordprocessingGroup" xmlns:wpi="http://schemas.microsoft.com/office/word/2010/wordprocessingInk" xmlns:wne="http://schemas.microsoft.com/office/word/2006/wordml" xmlns:wps="http://schemas.microsoft.com/office/word/2010/wordprocessingShape" mc:Ignorable="w14 w15 wp14">
+  <w:abstractNum w:abstractNumId="0" w15:restartNumberingAfterBreak="0">
     <w:nsid w:val="744A1A9F"/>
     <w:multiLevelType w:val="hybridMultilevel"/>
     <w:tmpl w:val="31501520"/>
@@ -1088,6 +1448,14 @@
     <w:abstractNumId w:val="0"/>
   </w:num>
 </w:numbering>
+</file>
+
+<file path=word/people.xml><?xml version="1.0" encoding="utf-8"?>
+<w15:people xmlns:wpc="http://schemas.microsoft.com/office/word/2010/wordprocessingCanvas" xmlns:mc="http://schemas.openxmlformats.org/markup-compatibility/2006" xmlns:o="urn:schemas-microsoft-com:office:office" xmlns:r="http://schemas.openxmlformats.org/officeDocument/2006/relationships" xmlns:m="http://schemas.openxmlformats.org/officeDocument/2006/math" xmlns:v="urn:schemas-microsoft-com:vml" xmlns:wp14="http://schemas.microsoft.com/office/word/2010/wordprocessingDrawing" xmlns:wp="http://schemas.openxmlformats.org/drawingml/2006/wordprocessingDrawing" xmlns:w10="urn:schemas-microsoft-com:office:word" xmlns:w="http://schemas.openxmlformats.org/wordprocessingml/2006/main" xmlns:w14="http://schemas.microsoft.com/office/word/2010/wordml" xmlns:w15="http://schemas.microsoft.com/office/word/2012/wordml" xmlns:wpg="http://schemas.microsoft.com/office/word/2010/wordprocessingGroup" xmlns:wpi="http://schemas.microsoft.com/office/word/2010/wordprocessingInk" xmlns:wne="http://schemas.microsoft.com/office/word/2006/wordml" xmlns:wps="http://schemas.microsoft.com/office/word/2010/wordprocessingShape" mc:Ignorable="w14 w15 wp14">
+  <w15:person w15:author="Paul Young">
+    <w15:presenceInfo w15:providerId="None" w15:userId="Paul Young"/>
+  </w15:person>
+</w15:people>
 </file>
 
 <file path=word/styles.xml><?xml version="1.0" encoding="utf-8"?>
@@ -1107,7 +1475,7 @@
       </w:pPr>
     </w:pPrDefault>
   </w:docDefaults>
-  <w:latentStyles w:defLockedState="0" w:defUIPriority="99" w:defSemiHidden="0" w:defUnhideWhenUsed="0" w:defQFormat="0" w:count="380">
+  <w:latentStyles w:defLockedState="0" w:defUIPriority="99" w:defSemiHidden="0" w:defUnhideWhenUsed="0" w:defQFormat="0" w:count="371">
     <w:lsdException w:name="Normal" w:uiPriority="0" w:qFormat="1"/>
     <w:lsdException w:name="heading 1" w:uiPriority="9" w:qFormat="1"/>
     <w:lsdException w:name="heading 2" w:semiHidden="1" w:uiPriority="9" w:unhideWhenUsed="1" w:qFormat="1"/>
@@ -1522,6 +1890,104 @@
       <w:contextualSpacing/>
     </w:pPr>
   </w:style>
+  <w:style w:type="paragraph" w:styleId="BalloonText">
+    <w:name w:val="Balloon Text"/>
+    <w:basedOn w:val="Normal"/>
+    <w:link w:val="BalloonTextChar"/>
+    <w:uiPriority w:val="99"/>
+    <w:semiHidden/>
+    <w:unhideWhenUsed/>
+    <w:rsid w:val="00A1355E"/>
+    <w:pPr>
+      <w:spacing w:after="0" w:line="240" w:lineRule="auto"/>
+    </w:pPr>
+    <w:rPr>
+      <w:rFonts w:ascii="Lucida Grande" w:hAnsi="Lucida Grande"/>
+      <w:sz w:val="18"/>
+      <w:szCs w:val="18"/>
+    </w:rPr>
+  </w:style>
+  <w:style w:type="character" w:customStyle="1" w:styleId="BalloonTextChar">
+    <w:name w:val="Balloon Text Char"/>
+    <w:basedOn w:val="DefaultParagraphFont"/>
+    <w:link w:val="BalloonText"/>
+    <w:uiPriority w:val="99"/>
+    <w:semiHidden/>
+    <w:rsid w:val="00A1355E"/>
+    <w:rPr>
+      <w:rFonts w:ascii="Lucida Grande" w:hAnsi="Lucida Grande"/>
+      <w:sz w:val="18"/>
+      <w:szCs w:val="18"/>
+    </w:rPr>
+  </w:style>
+  <w:style w:type="character" w:styleId="CommentReference">
+    <w:name w:val="annotation reference"/>
+    <w:basedOn w:val="DefaultParagraphFont"/>
+    <w:uiPriority w:val="99"/>
+    <w:semiHidden/>
+    <w:unhideWhenUsed/>
+    <w:rsid w:val="00445792"/>
+    <w:rPr>
+      <w:sz w:val="16"/>
+      <w:szCs w:val="16"/>
+    </w:rPr>
+  </w:style>
+  <w:style w:type="paragraph" w:styleId="CommentText">
+    <w:name w:val="annotation text"/>
+    <w:basedOn w:val="Normal"/>
+    <w:link w:val="CommentTextChar"/>
+    <w:uiPriority w:val="99"/>
+    <w:semiHidden/>
+    <w:unhideWhenUsed/>
+    <w:rsid w:val="00445792"/>
+    <w:pPr>
+      <w:spacing w:line="240" w:lineRule="auto"/>
+    </w:pPr>
+    <w:rPr>
+      <w:sz w:val="20"/>
+      <w:szCs w:val="20"/>
+    </w:rPr>
+  </w:style>
+  <w:style w:type="character" w:customStyle="1" w:styleId="CommentTextChar">
+    <w:name w:val="Comment Text Char"/>
+    <w:basedOn w:val="DefaultParagraphFont"/>
+    <w:link w:val="CommentText"/>
+    <w:uiPriority w:val="99"/>
+    <w:semiHidden/>
+    <w:rsid w:val="00445792"/>
+    <w:rPr>
+      <w:sz w:val="20"/>
+      <w:szCs w:val="20"/>
+    </w:rPr>
+  </w:style>
+  <w:style w:type="paragraph" w:styleId="CommentSubject">
+    <w:name w:val="annotation subject"/>
+    <w:basedOn w:val="CommentText"/>
+    <w:next w:val="CommentText"/>
+    <w:link w:val="CommentSubjectChar"/>
+    <w:uiPriority w:val="99"/>
+    <w:semiHidden/>
+    <w:unhideWhenUsed/>
+    <w:rsid w:val="00445792"/>
+    <w:rPr>
+      <w:b/>
+      <w:bCs/>
+    </w:rPr>
+  </w:style>
+  <w:style w:type="character" w:customStyle="1" w:styleId="CommentSubjectChar">
+    <w:name w:val="Comment Subject Char"/>
+    <w:basedOn w:val="CommentTextChar"/>
+    <w:link w:val="CommentSubject"/>
+    <w:uiPriority w:val="99"/>
+    <w:semiHidden/>
+    <w:rsid w:val="00445792"/>
+    <w:rPr>
+      <w:b/>
+      <w:bCs/>
+      <w:sz w:val="20"/>
+      <w:szCs w:val="20"/>
+    </w:rPr>
+  </w:style>
 </w:styles>
 </file>
 
@@ -1568,7 +2034,7 @@
     </a:clrScheme>
     <a:fontScheme name="Office">
       <a:majorFont>
-        <a:latin typeface="Calibri Light" panose="020F0302020204030204"/>
+        <a:latin typeface="Calibri Light"/>
         <a:ea typeface=""/>
         <a:cs typeface=""/>
         <a:font script="Jpan" typeface="ＭＳ ゴシック"/>
@@ -1603,7 +2069,7 @@
         <a:font script="Geor" typeface="Sylfaen"/>
       </a:majorFont>
       <a:minorFont>
-        <a:latin typeface="Calibri" panose="020F0502020204030204"/>
+        <a:latin typeface="Calibri"/>
         <a:ea typeface=""/>
         <a:cs typeface=""/>
         <a:font script="Jpan" typeface="ＭＳ 明朝"/>
@@ -1784,4 +2250,16 @@
     </a:ext>
   </a:extLst>
 </a:theme>
+</file>
+
+<file path=customXml/item1.xml><?xml version="1.0" encoding="utf-8"?>
+<b:Sources xmlns:b="http://schemas.openxmlformats.org/officeDocument/2006/bibliography" xmlns="http://schemas.openxmlformats.org/officeDocument/2006/bibliography" SelectedStyle="\MLASeventhEditionOfficeOnline.xsl" StyleName="MLA" Version="7"/>
+</file>
+
+<file path=customXml/itemProps1.xml><?xml version="1.0" encoding="utf-8"?>
+<ds:datastoreItem xmlns:ds="http://schemas.openxmlformats.org/officeDocument/2006/customXml" ds:itemID="{1B24746C-6426-43EE-897A-11CC5641372B}">
+  <ds:schemaRefs>
+    <ds:schemaRef ds:uri="http://schemas.openxmlformats.org/officeDocument/2006/bibliography"/>
+  </ds:schemaRefs>
+</ds:datastoreItem>
 </file>
</xml_diff>

<commit_message>
slight tweak in review phrasing
</commit_message>
<xml_diff>
--- a/review-response.docx
+++ b/review-response.docx
@@ -83,23 +83,31 @@
           <w:sz w:val="24"/>
           <w:szCs w:val="24"/>
         </w:rPr>
-        <w:t xml:space="preserve"> in Table III was out of sync with the rest of the Table. We have corrected this error and updated Figure 7 which </w:t>
-      </w:r>
-      <w:r>
-        <w:rPr>
-          <w:rFonts w:ascii="Times New Roman" w:hAnsi="Times New Roman" w:cs="Times New Roman"/>
-          <w:sz w:val="24"/>
-          <w:szCs w:val="24"/>
-        </w:rPr>
-        <w:t>was</w:t>
-      </w:r>
-      <w:r>
-        <w:rPr>
-          <w:rFonts w:ascii="Times New Roman" w:hAnsi="Times New Roman" w:cs="Times New Roman"/>
-          <w:sz w:val="24"/>
-          <w:szCs w:val="24"/>
-        </w:rPr>
-        <w:t xml:space="preserve"> </w:t>
+        <w:t xml:space="preserve"> in Table III </w:t>
+      </w:r>
+      <w:r>
+        <w:rPr>
+          <w:rFonts w:ascii="Times New Roman" w:hAnsi="Times New Roman" w:cs="Times New Roman"/>
+          <w:sz w:val="24"/>
+          <w:szCs w:val="24"/>
+        </w:rPr>
+        <w:t>were</w:t>
+      </w:r>
+      <w:r>
+        <w:rPr>
+          <w:rFonts w:ascii="Times New Roman" w:hAnsi="Times New Roman" w:cs="Times New Roman"/>
+          <w:sz w:val="24"/>
+          <w:szCs w:val="24"/>
+        </w:rPr>
+        <w:t xml:space="preserve"> out of sync with the rest of the Table. We corrected this error and updated Figure 7 which </w:t>
+      </w:r>
+      <w:r>
+        <w:rPr>
+          <w:rFonts w:ascii="Times New Roman" w:hAnsi="Times New Roman" w:cs="Times New Roman"/>
+          <w:sz w:val="24"/>
+          <w:szCs w:val="24"/>
+        </w:rPr>
+        <w:t xml:space="preserve">was </w:t>
       </w:r>
       <w:r>
         <w:rPr>
@@ -123,755 +131,739 @@
           <w:sz w:val="24"/>
           <w:szCs w:val="24"/>
         </w:rPr>
-        <w:t xml:space="preserve">affected. The only change </w:t>
-      </w:r>
-      <w:r>
-        <w:rPr>
-          <w:rFonts w:ascii="Times New Roman" w:hAnsi="Times New Roman" w:cs="Times New Roman"/>
-          <w:sz w:val="24"/>
-          <w:szCs w:val="24"/>
-        </w:rPr>
-        <w:t>is</w:t>
-      </w:r>
-      <w:r>
-        <w:rPr>
-          <w:rFonts w:ascii="Times New Roman" w:hAnsi="Times New Roman" w:cs="Times New Roman"/>
-          <w:sz w:val="24"/>
-          <w:szCs w:val="24"/>
-        </w:rPr>
-        <w:t xml:space="preserve"> </w:t>
-      </w:r>
-      <w:r>
-        <w:rPr>
-          <w:rFonts w:ascii="Times New Roman" w:hAnsi="Times New Roman" w:cs="Times New Roman"/>
-          <w:sz w:val="24"/>
-          <w:szCs w:val="24"/>
-        </w:rPr>
-        <w:t>that the error bars for CH, OH and HF are now visible.</w:t>
-      </w:r>
-    </w:p>
-    <w:p>
-      <w:pPr>
-        <w:rPr>
-          <w:rFonts w:ascii="Times New Roman" w:hAnsi="Times New Roman" w:cs="Times New Roman"/>
-          <w:sz w:val="24"/>
-          <w:szCs w:val="24"/>
-        </w:rPr>
-      </w:pPr>
-    </w:p>
-    <w:p>
-      <w:pPr>
-        <w:rPr>
-          <w:rFonts w:ascii="Times New Roman" w:hAnsi="Times New Roman" w:cs="Times New Roman"/>
-          <w:i/>
-          <w:sz w:val="24"/>
-          <w:szCs w:val="24"/>
-        </w:rPr>
-      </w:pPr>
-      <w:r>
-        <w:rPr>
-          <w:rFonts w:ascii="Times New Roman" w:hAnsi="Times New Roman" w:cs="Times New Roman"/>
-          <w:i/>
-          <w:sz w:val="24"/>
-          <w:szCs w:val="24"/>
-        </w:rPr>
-        <w:t>Editor’s review:</w:t>
-      </w:r>
-    </w:p>
-    <w:p>
-      <w:pPr>
-        <w:rPr>
-          <w:rFonts w:ascii="Times New Roman" w:hAnsi="Times New Roman" w:cs="Times New Roman"/>
-          <w:i/>
-          <w:sz w:val="24"/>
-          <w:szCs w:val="24"/>
-        </w:rPr>
-      </w:pPr>
-      <w:r>
-        <w:rPr>
-          <w:rFonts w:ascii="Times New Roman" w:hAnsi="Times New Roman" w:cs="Times New Roman"/>
-          <w:i/>
-          <w:sz w:val="24"/>
-          <w:szCs w:val="24"/>
-        </w:rPr>
-        <w:t xml:space="preserve">You might note that </w:t>
-      </w:r>
-      <w:proofErr w:type="spellStart"/>
-      <w:r>
-        <w:rPr>
-          <w:rFonts w:ascii="Times New Roman" w:hAnsi="Times New Roman" w:cs="Times New Roman"/>
-          <w:i/>
-          <w:sz w:val="24"/>
-          <w:szCs w:val="24"/>
-        </w:rPr>
-        <w:t>eqn</w:t>
-      </w:r>
-      <w:proofErr w:type="spellEnd"/>
-      <w:r>
-        <w:rPr>
-          <w:rFonts w:ascii="Times New Roman" w:hAnsi="Times New Roman" w:cs="Times New Roman"/>
-          <w:i/>
-          <w:sz w:val="24"/>
-          <w:szCs w:val="24"/>
-        </w:rPr>
-        <w:t xml:space="preserve"> 5 does not match the experimental data for the one electron atomic ions because the Z^4 relativistic correction swamps this effect. The non-adiabatic effect is roughly linear in Z because M is almost linear in Z, 1-mu = 1/(M+1)~ 1/Z.</w:t>
-      </w:r>
-    </w:p>
-    <w:p>
-      <w:pPr>
-        <w:rPr>
-          <w:rFonts w:ascii="Times New Roman" w:hAnsi="Times New Roman" w:cs="Times New Roman"/>
-          <w:sz w:val="24"/>
-          <w:szCs w:val="24"/>
-        </w:rPr>
-      </w:pPr>
-      <w:r>
-        <w:rPr>
-          <w:rFonts w:ascii="Times New Roman" w:hAnsi="Times New Roman" w:cs="Times New Roman"/>
-          <w:sz w:val="24"/>
-          <w:szCs w:val="24"/>
-        </w:rPr>
-        <w:t>W</w:t>
-      </w:r>
-      <w:r>
-        <w:rPr>
-          <w:rFonts w:ascii="Times New Roman" w:hAnsi="Times New Roman" w:cs="Times New Roman"/>
-          <w:sz w:val="24"/>
-          <w:szCs w:val="24"/>
-        </w:rPr>
-        <w:t>e have added a sentence in the manuscript stating this fact</w:t>
-      </w:r>
-      <w:r>
-        <w:rPr>
-          <w:rFonts w:ascii="Times New Roman" w:hAnsi="Times New Roman" w:cs="Times New Roman"/>
-          <w:sz w:val="24"/>
-          <w:szCs w:val="24"/>
-        </w:rPr>
-        <w:t>, and included a reference</w:t>
-      </w:r>
-      <w:r>
-        <w:rPr>
-          <w:rFonts w:ascii="Times New Roman" w:hAnsi="Times New Roman" w:cs="Times New Roman"/>
-          <w:sz w:val="24"/>
-          <w:szCs w:val="24"/>
-        </w:rPr>
-        <w:t>.</w:t>
-      </w:r>
-    </w:p>
-    <w:p>
-      <w:pPr>
-        <w:rPr>
-          <w:rFonts w:ascii="Times New Roman" w:hAnsi="Times New Roman" w:cs="Times New Roman"/>
-          <w:i/>
-          <w:sz w:val="24"/>
-          <w:szCs w:val="24"/>
-        </w:rPr>
-      </w:pPr>
-      <w:r>
-        <w:rPr>
-          <w:rFonts w:ascii="Times New Roman" w:hAnsi="Times New Roman" w:cs="Times New Roman"/>
-          <w:i/>
-          <w:sz w:val="24"/>
-          <w:szCs w:val="24"/>
-        </w:rPr>
-        <w:t xml:space="preserve">There is more interest in the change in the correction with R for </w:t>
-      </w:r>
-      <w:proofErr w:type="spellStart"/>
-      <w:r>
-        <w:rPr>
-          <w:rFonts w:ascii="Times New Roman" w:hAnsi="Times New Roman" w:cs="Times New Roman"/>
-          <w:i/>
-          <w:sz w:val="24"/>
-          <w:szCs w:val="24"/>
-        </w:rPr>
-        <w:t>diatomics</w:t>
-      </w:r>
-      <w:proofErr w:type="spellEnd"/>
-      <w:r>
-        <w:rPr>
-          <w:rFonts w:ascii="Times New Roman" w:hAnsi="Times New Roman" w:cs="Times New Roman"/>
-          <w:i/>
-          <w:sz w:val="24"/>
-          <w:szCs w:val="24"/>
-        </w:rPr>
-        <w:t xml:space="preserve">. For H2 we know this is small compared to the actual correction. </w:t>
-      </w:r>
-    </w:p>
-    <w:p>
-      <w:pPr>
-        <w:rPr>
-          <w:rFonts w:ascii="Times New Roman" w:hAnsi="Times New Roman" w:cs="Times New Roman"/>
-          <w:sz w:val="24"/>
-          <w:szCs w:val="24"/>
-        </w:rPr>
-      </w:pPr>
-      <w:r>
-        <w:rPr>
-          <w:rFonts w:ascii="Times New Roman" w:hAnsi="Times New Roman" w:cs="Times New Roman"/>
-          <w:sz w:val="24"/>
-          <w:szCs w:val="24"/>
-        </w:rPr>
-        <w:t>It</w:t>
-      </w:r>
-      <w:r>
-        <w:rPr>
-          <w:rFonts w:ascii="Times New Roman" w:hAnsi="Times New Roman" w:cs="Times New Roman"/>
-          <w:sz w:val="24"/>
-          <w:szCs w:val="24"/>
-        </w:rPr>
-        <w:t xml:space="preserve"> is</w:t>
-      </w:r>
-      <w:r>
-        <w:rPr>
-          <w:rFonts w:ascii="Times New Roman" w:hAnsi="Times New Roman" w:cs="Times New Roman"/>
-          <w:sz w:val="24"/>
-          <w:szCs w:val="24"/>
-        </w:rPr>
-        <w:t xml:space="preserve"> indeed</w:t>
-      </w:r>
-      <w:r>
-        <w:rPr>
-          <w:rFonts w:ascii="Times New Roman" w:hAnsi="Times New Roman" w:cs="Times New Roman"/>
-          <w:sz w:val="24"/>
-          <w:szCs w:val="24"/>
-        </w:rPr>
-        <w:t xml:space="preserve"> possible to calculate R</w:t>
-      </w:r>
-      <w:r>
-        <w:rPr>
-          <w:rFonts w:ascii="Times New Roman" w:hAnsi="Times New Roman" w:cs="Times New Roman"/>
-          <w:sz w:val="24"/>
-          <w:szCs w:val="24"/>
-        </w:rPr>
-        <w:t xml:space="preserve"> from our wave function</w:t>
-      </w:r>
-      <w:r>
-        <w:rPr>
-          <w:rFonts w:ascii="Times New Roman" w:hAnsi="Times New Roman" w:cs="Times New Roman"/>
-          <w:sz w:val="24"/>
-          <w:szCs w:val="24"/>
-        </w:rPr>
-        <w:t xml:space="preserve">. </w:t>
-      </w:r>
-      <w:r>
-        <w:rPr>
-          <w:rFonts w:ascii="Times New Roman" w:hAnsi="Times New Roman" w:cs="Times New Roman"/>
-          <w:sz w:val="24"/>
-          <w:szCs w:val="24"/>
-        </w:rPr>
-        <w:t xml:space="preserve"> </w:t>
-      </w:r>
-      <w:r>
-        <w:rPr>
-          <w:rFonts w:ascii="Times New Roman" w:hAnsi="Times New Roman" w:cs="Times New Roman"/>
-          <w:sz w:val="24"/>
-          <w:szCs w:val="24"/>
-        </w:rPr>
-        <w:t>Unfortunately,</w:t>
-      </w:r>
-      <w:r>
-        <w:rPr>
-          <w:rFonts w:ascii="Times New Roman" w:hAnsi="Times New Roman" w:cs="Times New Roman"/>
-          <w:sz w:val="24"/>
-          <w:szCs w:val="24"/>
-        </w:rPr>
-        <w:t xml:space="preserve"> it </w:t>
-      </w:r>
-      <w:r>
-        <w:rPr>
-          <w:rFonts w:ascii="Times New Roman" w:hAnsi="Times New Roman" w:cs="Times New Roman"/>
-          <w:sz w:val="24"/>
-          <w:szCs w:val="24"/>
-        </w:rPr>
-        <w:t>can sometimes be</w:t>
-      </w:r>
-      <w:r>
-        <w:rPr>
-          <w:rFonts w:ascii="Times New Roman" w:hAnsi="Times New Roman" w:cs="Times New Roman"/>
-          <w:sz w:val="24"/>
-          <w:szCs w:val="24"/>
-        </w:rPr>
-        <w:t xml:space="preserve"> </w:t>
-      </w:r>
-      <w:r>
-        <w:rPr>
-          <w:rFonts w:ascii="Times New Roman" w:hAnsi="Times New Roman" w:cs="Times New Roman"/>
-          <w:sz w:val="24"/>
-          <w:szCs w:val="24"/>
-        </w:rPr>
-        <w:t xml:space="preserve">challenging </w:t>
-      </w:r>
-      <w:r>
-        <w:rPr>
-          <w:rFonts w:ascii="Times New Roman" w:hAnsi="Times New Roman" w:cs="Times New Roman"/>
-          <w:sz w:val="24"/>
-          <w:szCs w:val="24"/>
-        </w:rPr>
-        <w:t xml:space="preserve">to calculate </w:t>
-      </w:r>
-      <w:r>
-        <w:rPr>
-          <w:rFonts w:ascii="Times New Roman" w:hAnsi="Times New Roman" w:cs="Times New Roman"/>
-          <w:sz w:val="24"/>
-          <w:szCs w:val="24"/>
-        </w:rPr>
-        <w:t>quantities, beyond the energy,</w:t>
-      </w:r>
-      <w:r>
-        <w:rPr>
-          <w:rFonts w:ascii="Times New Roman" w:hAnsi="Times New Roman" w:cs="Times New Roman"/>
-          <w:sz w:val="24"/>
-          <w:szCs w:val="24"/>
-        </w:rPr>
-        <w:t xml:space="preserve"> accurately with </w:t>
-      </w:r>
-      <w:r>
-        <w:rPr>
-          <w:rFonts w:ascii="Times New Roman" w:hAnsi="Times New Roman" w:cs="Times New Roman"/>
-          <w:sz w:val="24"/>
-          <w:szCs w:val="24"/>
-        </w:rPr>
-        <w:t>DMC</w:t>
-      </w:r>
-      <w:r>
-        <w:rPr>
-          <w:rFonts w:ascii="Times New Roman" w:hAnsi="Times New Roman" w:cs="Times New Roman"/>
-          <w:sz w:val="24"/>
-          <w:szCs w:val="24"/>
-        </w:rPr>
-        <w:t xml:space="preserve">.  </w:t>
-      </w:r>
-      <w:r>
-        <w:rPr>
-          <w:rFonts w:ascii="Times New Roman" w:hAnsi="Times New Roman" w:cs="Times New Roman"/>
-          <w:sz w:val="24"/>
-          <w:szCs w:val="24"/>
-        </w:rPr>
-        <w:t>Also, w</w:t>
-      </w:r>
-      <w:r>
-        <w:rPr>
-          <w:rFonts w:ascii="Times New Roman" w:hAnsi="Times New Roman" w:cs="Times New Roman"/>
-          <w:sz w:val="24"/>
-          <w:szCs w:val="24"/>
-        </w:rPr>
-        <w:t xml:space="preserve">e do not have </w:t>
-      </w:r>
-      <w:r>
-        <w:rPr>
-          <w:rFonts w:ascii="Times New Roman" w:hAnsi="Times New Roman" w:cs="Times New Roman"/>
-          <w:sz w:val="24"/>
-          <w:szCs w:val="24"/>
-        </w:rPr>
-        <w:t xml:space="preserve">these </w:t>
-      </w:r>
-      <w:r>
-        <w:rPr>
-          <w:rFonts w:ascii="Times New Roman" w:hAnsi="Times New Roman" w:cs="Times New Roman"/>
-          <w:sz w:val="24"/>
-          <w:szCs w:val="24"/>
-        </w:rPr>
-        <w:t xml:space="preserve">data from our current simulations.  Testing and benchmarking other observables </w:t>
-      </w:r>
-      <w:r>
-        <w:rPr>
-          <w:rFonts w:ascii="Times New Roman" w:hAnsi="Times New Roman" w:cs="Times New Roman"/>
-          <w:sz w:val="24"/>
-          <w:szCs w:val="24"/>
-        </w:rPr>
-        <w:t xml:space="preserve">beyond the energy </w:t>
-      </w:r>
-      <w:r>
-        <w:rPr>
-          <w:rFonts w:ascii="Times New Roman" w:hAnsi="Times New Roman" w:cs="Times New Roman"/>
-          <w:sz w:val="24"/>
-          <w:szCs w:val="24"/>
-        </w:rPr>
-        <w:t xml:space="preserve">is </w:t>
-      </w:r>
-      <w:r>
-        <w:rPr>
-          <w:rFonts w:ascii="Times New Roman" w:hAnsi="Times New Roman" w:cs="Times New Roman"/>
-          <w:sz w:val="24"/>
-          <w:szCs w:val="24"/>
-        </w:rPr>
-        <w:t xml:space="preserve">a direction </w:t>
-      </w:r>
-      <w:r>
-        <w:rPr>
-          <w:rFonts w:ascii="Times New Roman" w:hAnsi="Times New Roman" w:cs="Times New Roman"/>
-          <w:sz w:val="24"/>
-          <w:szCs w:val="24"/>
-        </w:rPr>
-        <w:t xml:space="preserve">we are considering for future work. </w:t>
-      </w:r>
-    </w:p>
-    <w:p>
-      <w:pPr>
-        <w:rPr>
-          <w:rFonts w:ascii="Times New Roman" w:hAnsi="Times New Roman" w:cs="Times New Roman"/>
-          <w:sz w:val="24"/>
-          <w:szCs w:val="24"/>
-        </w:rPr>
-      </w:pPr>
-    </w:p>
-    <w:p>
-      <w:pPr>
-        <w:rPr>
-          <w:rFonts w:ascii="Times New Roman" w:hAnsi="Times New Roman" w:cs="Times New Roman"/>
-          <w:i/>
-          <w:sz w:val="24"/>
-          <w:szCs w:val="24"/>
-        </w:rPr>
-      </w:pPr>
-      <w:r>
-        <w:rPr>
-          <w:rFonts w:ascii="Times New Roman" w:hAnsi="Times New Roman" w:cs="Times New Roman"/>
-          <w:i/>
-          <w:sz w:val="24"/>
-          <w:szCs w:val="24"/>
-        </w:rPr>
-        <w:t xml:space="preserve">From your data you could estimate the contribution to the dissociation energy using the non-adiabatic correction your diatomic and atomic energies. </w:t>
-      </w:r>
-    </w:p>
-    <w:p>
-      <w:pPr>
-        <w:rPr>
-          <w:rFonts w:ascii="Times New Roman" w:hAnsi="Times New Roman" w:cs="Times New Roman"/>
-          <w:sz w:val="24"/>
-          <w:szCs w:val="24"/>
-        </w:rPr>
-      </w:pPr>
-      <w:r>
-        <w:rPr>
-          <w:rFonts w:ascii="Times New Roman" w:hAnsi="Times New Roman" w:cs="Times New Roman"/>
-          <w:sz w:val="24"/>
-          <w:szCs w:val="24"/>
-        </w:rPr>
-        <w:t xml:space="preserve">We have calculated the </w:t>
-      </w:r>
-      <w:proofErr w:type="spellStart"/>
-      <w:r>
-        <w:rPr>
-          <w:rFonts w:ascii="Times New Roman" w:hAnsi="Times New Roman" w:cs="Times New Roman"/>
-          <w:sz w:val="24"/>
-          <w:szCs w:val="24"/>
-        </w:rPr>
-        <w:t>non</w:t>
-      </w:r>
-      <w:r>
-        <w:rPr>
-          <w:rFonts w:ascii="Times New Roman" w:hAnsi="Times New Roman" w:cs="Times New Roman"/>
-          <w:sz w:val="24"/>
-          <w:szCs w:val="24"/>
-        </w:rPr>
-        <w:t>adiabatic</w:t>
-      </w:r>
-      <w:proofErr w:type="spellEnd"/>
-      <w:r>
-        <w:rPr>
-          <w:rFonts w:ascii="Times New Roman" w:hAnsi="Times New Roman" w:cs="Times New Roman"/>
-          <w:sz w:val="24"/>
-          <w:szCs w:val="24"/>
-        </w:rPr>
-        <w:t xml:space="preserve"> correction to the di</w:t>
-      </w:r>
-      <w:r>
-        <w:rPr>
-          <w:rFonts w:ascii="Times New Roman" w:hAnsi="Times New Roman" w:cs="Times New Roman"/>
-          <w:sz w:val="24"/>
-          <w:szCs w:val="24"/>
-        </w:rPr>
-        <w:t>ssociation energies and included them in Table IV</w:t>
-      </w:r>
-      <w:r>
-        <w:rPr>
-          <w:rFonts w:ascii="Times New Roman" w:hAnsi="Times New Roman" w:cs="Times New Roman"/>
-          <w:sz w:val="24"/>
-          <w:szCs w:val="24"/>
-        </w:rPr>
-        <w:t>, which is an entirely new table</w:t>
-      </w:r>
-      <w:r>
-        <w:rPr>
-          <w:rFonts w:ascii="Times New Roman" w:hAnsi="Times New Roman" w:cs="Times New Roman"/>
-          <w:sz w:val="24"/>
-          <w:szCs w:val="24"/>
-        </w:rPr>
-        <w:t>.</w:t>
-      </w:r>
-      <w:r>
-        <w:rPr>
-          <w:rFonts w:ascii="Times New Roman" w:hAnsi="Times New Roman" w:cs="Times New Roman"/>
-          <w:sz w:val="24"/>
-          <w:szCs w:val="24"/>
-        </w:rPr>
-        <w:t xml:space="preserve"> </w:t>
-      </w:r>
-      <w:r>
-        <w:rPr>
-          <w:rFonts w:ascii="Times New Roman" w:hAnsi="Times New Roman" w:cs="Times New Roman"/>
-          <w:sz w:val="24"/>
-          <w:szCs w:val="24"/>
-        </w:rPr>
-        <w:t>The DBOC corrections to the atomic systems are now also available in Table II, which is also an entirely new table.</w:t>
-      </w:r>
-    </w:p>
-    <w:p>
-      <w:pPr>
-        <w:rPr>
-          <w:rFonts w:ascii="Times New Roman" w:hAnsi="Times New Roman" w:cs="Times New Roman"/>
-          <w:i/>
-          <w:sz w:val="24"/>
-          <w:szCs w:val="24"/>
-        </w:rPr>
-      </w:pPr>
-      <w:r>
-        <w:rPr>
-          <w:rFonts w:ascii="Times New Roman" w:hAnsi="Times New Roman" w:cs="Times New Roman"/>
-          <w:i/>
-          <w:sz w:val="24"/>
-          <w:szCs w:val="24"/>
-        </w:rPr>
-        <w:t>You could also estimate the correction to the vibrational frequency.</w:t>
-      </w:r>
-    </w:p>
-    <w:p>
-      <w:pPr>
-        <w:rPr>
-          <w:rFonts w:ascii="Times New Roman" w:hAnsi="Times New Roman" w:cs="Times New Roman"/>
-          <w:sz w:val="24"/>
-          <w:szCs w:val="24"/>
-        </w:rPr>
-      </w:pPr>
-      <w:r>
-        <w:rPr>
-          <w:rFonts w:ascii="Times New Roman" w:hAnsi="Times New Roman" w:cs="Times New Roman"/>
-          <w:sz w:val="24"/>
-          <w:szCs w:val="24"/>
-        </w:rPr>
-        <w:t>We do not think this can be done straightforwardly with our current data.</w:t>
-      </w:r>
-      <w:r>
-        <w:rPr>
-          <w:rFonts w:ascii="Times New Roman" w:hAnsi="Times New Roman" w:cs="Times New Roman"/>
-          <w:sz w:val="24"/>
-          <w:szCs w:val="24"/>
-        </w:rPr>
-        <w:t xml:space="preserve">  Both nuclei, as well as all electrons, are treated quantum mechanically, leading to a mixed nuclear-electronic </w:t>
-      </w:r>
-      <w:proofErr w:type="spellStart"/>
-      <w:r>
-        <w:rPr>
-          <w:rFonts w:ascii="Times New Roman" w:hAnsi="Times New Roman" w:cs="Times New Roman"/>
-          <w:sz w:val="24"/>
-          <w:szCs w:val="24"/>
-        </w:rPr>
-        <w:t>wavefunction</w:t>
-      </w:r>
-      <w:proofErr w:type="spellEnd"/>
-      <w:r>
-        <w:rPr>
-          <w:rFonts w:ascii="Times New Roman" w:hAnsi="Times New Roman" w:cs="Times New Roman"/>
-          <w:sz w:val="24"/>
-          <w:szCs w:val="24"/>
-        </w:rPr>
-        <w:t>, and only the ground state is calculated, so the vibrational frequency is not readily available.</w:t>
-      </w:r>
-    </w:p>
-    <w:p>
-      <w:pPr>
-        <w:rPr>
-          <w:rFonts w:ascii="Times New Roman" w:hAnsi="Times New Roman" w:cs="Times New Roman"/>
-          <w:sz w:val="24"/>
-          <w:szCs w:val="24"/>
-        </w:rPr>
-      </w:pPr>
-    </w:p>
-    <w:p>
-      <w:pPr>
-        <w:rPr>
-          <w:rFonts w:ascii="Times New Roman" w:hAnsi="Times New Roman" w:cs="Times New Roman"/>
-          <w:i/>
-          <w:sz w:val="24"/>
-          <w:szCs w:val="24"/>
-        </w:rPr>
-      </w:pPr>
-      <w:r>
-        <w:rPr>
-          <w:rFonts w:ascii="Times New Roman" w:hAnsi="Times New Roman" w:cs="Times New Roman"/>
-          <w:i/>
-          <w:sz w:val="24"/>
-          <w:szCs w:val="24"/>
-        </w:rPr>
-        <w:t>Review</w:t>
-      </w:r>
-      <w:r>
-        <w:rPr>
-          <w:rFonts w:ascii="Times New Roman" w:hAnsi="Times New Roman" w:cs="Times New Roman"/>
-          <w:i/>
-          <w:sz w:val="24"/>
-          <w:szCs w:val="24"/>
-        </w:rPr>
-        <w:t>er</w:t>
-      </w:r>
-      <w:r>
-        <w:rPr>
-          <w:rFonts w:ascii="Times New Roman" w:hAnsi="Times New Roman" w:cs="Times New Roman"/>
-          <w:i/>
-          <w:sz w:val="24"/>
-          <w:szCs w:val="24"/>
-        </w:rPr>
-        <w:t xml:space="preserve"> 1:</w:t>
-      </w:r>
-    </w:p>
-    <w:p>
-      <w:pPr>
-        <w:rPr>
-          <w:rFonts w:ascii="Times New Roman" w:hAnsi="Times New Roman" w:cs="Times New Roman"/>
-          <w:i/>
-          <w:sz w:val="24"/>
-          <w:szCs w:val="24"/>
-        </w:rPr>
-      </w:pPr>
-      <w:r>
-        <w:rPr>
-          <w:rFonts w:ascii="Times New Roman" w:hAnsi="Times New Roman" w:cs="Times New Roman"/>
-          <w:i/>
-          <w:sz w:val="24"/>
-          <w:szCs w:val="24"/>
-        </w:rPr>
-        <w:t xml:space="preserve">On page 6 the text states, “…the </w:t>
-      </w:r>
-      <w:proofErr w:type="spellStart"/>
-      <w:r>
-        <w:rPr>
-          <w:rFonts w:ascii="Times New Roman" w:hAnsi="Times New Roman" w:cs="Times New Roman"/>
-          <w:i/>
-          <w:sz w:val="24"/>
-          <w:szCs w:val="24"/>
-        </w:rPr>
-        <w:t>nonadiabatic</w:t>
-      </w:r>
-      <w:proofErr w:type="spellEnd"/>
-      <w:r>
-        <w:rPr>
-          <w:rFonts w:ascii="Times New Roman" w:hAnsi="Times New Roman" w:cs="Times New Roman"/>
-          <w:i/>
-          <w:sz w:val="24"/>
-          <w:szCs w:val="24"/>
-        </w:rPr>
-        <w:t xml:space="preserve"> results agr</w:t>
-      </w:r>
-      <w:r>
-        <w:rPr>
-          <w:rFonts w:ascii="Times New Roman" w:hAnsi="Times New Roman" w:cs="Times New Roman"/>
-          <w:i/>
-          <w:sz w:val="24"/>
-          <w:szCs w:val="24"/>
-        </w:rPr>
-        <w:t xml:space="preserve">ee closely with their adiabatic </w:t>
-      </w:r>
-      <w:r>
-        <w:rPr>
-          <w:rFonts w:ascii="Times New Roman" w:hAnsi="Times New Roman" w:cs="Times New Roman"/>
-          <w:i/>
-          <w:sz w:val="24"/>
-          <w:szCs w:val="24"/>
-        </w:rPr>
-        <w:t>counterparts…”. That is as expected, but because the dissociation energies in Table II are</w:t>
-      </w:r>
-      <w:r>
-        <w:rPr>
-          <w:rFonts w:ascii="Times New Roman" w:hAnsi="Times New Roman" w:cs="Times New Roman"/>
-          <w:i/>
-          <w:sz w:val="24"/>
-          <w:szCs w:val="24"/>
-        </w:rPr>
-        <w:t xml:space="preserve"> </w:t>
-      </w:r>
-      <w:r>
-        <w:rPr>
-          <w:rFonts w:ascii="Times New Roman" w:hAnsi="Times New Roman" w:cs="Times New Roman"/>
-          <w:i/>
-          <w:sz w:val="24"/>
-          <w:szCs w:val="24"/>
-        </w:rPr>
-        <w:t xml:space="preserve">given as De and then later as D0 it is not possible to tell exactly how large the </w:t>
-      </w:r>
-      <w:proofErr w:type="spellStart"/>
-      <w:r>
-        <w:rPr>
-          <w:rFonts w:ascii="Times New Roman" w:hAnsi="Times New Roman" w:cs="Times New Roman"/>
-          <w:i/>
-          <w:sz w:val="24"/>
-          <w:szCs w:val="24"/>
-        </w:rPr>
-        <w:t>nonadiabatic</w:t>
-      </w:r>
-      <w:proofErr w:type="spellEnd"/>
-      <w:r>
-        <w:rPr>
-          <w:rFonts w:ascii="Times New Roman" w:hAnsi="Times New Roman" w:cs="Times New Roman"/>
-          <w:i/>
-          <w:sz w:val="24"/>
-          <w:szCs w:val="24"/>
-        </w:rPr>
-        <w:t xml:space="preserve"> </w:t>
-      </w:r>
-      <w:r>
-        <w:rPr>
-          <w:rFonts w:ascii="Times New Roman" w:hAnsi="Times New Roman" w:cs="Times New Roman"/>
-          <w:i/>
-          <w:sz w:val="24"/>
-          <w:szCs w:val="24"/>
-        </w:rPr>
-        <w:t xml:space="preserve">corrects actually are. They are quite small. </w:t>
-      </w:r>
-    </w:p>
-    <w:p>
-      <w:pPr>
-        <w:rPr>
-          <w:rFonts w:ascii="Times New Roman" w:hAnsi="Times New Roman" w:cs="Times New Roman"/>
-          <w:sz w:val="24"/>
-          <w:szCs w:val="24"/>
-        </w:rPr>
-      </w:pPr>
-      <w:r>
-        <w:rPr>
-          <w:rFonts w:ascii="Times New Roman" w:hAnsi="Times New Roman" w:cs="Times New Roman"/>
-          <w:sz w:val="24"/>
-          <w:szCs w:val="24"/>
-        </w:rPr>
-        <w:t xml:space="preserve">The </w:t>
-      </w:r>
-      <w:proofErr w:type="spellStart"/>
-      <w:r>
-        <w:rPr>
-          <w:rFonts w:ascii="Times New Roman" w:hAnsi="Times New Roman" w:cs="Times New Roman"/>
-          <w:sz w:val="24"/>
-          <w:szCs w:val="24"/>
-        </w:rPr>
-        <w:t>nonadiabatic</w:t>
-      </w:r>
-      <w:proofErr w:type="spellEnd"/>
-      <w:r>
-        <w:rPr>
-          <w:rFonts w:ascii="Times New Roman" w:hAnsi="Times New Roman" w:cs="Times New Roman"/>
-          <w:sz w:val="24"/>
-          <w:szCs w:val="24"/>
-        </w:rPr>
-        <w:t xml:space="preserve"> corrections to</w:t>
+        <w:t xml:space="preserve">affected. </w:t>
+      </w:r>
+      <w:r>
+        <w:rPr>
+          <w:rFonts w:ascii="Times New Roman" w:hAnsi="Times New Roman" w:cs="Times New Roman"/>
+          <w:sz w:val="24"/>
+          <w:szCs w:val="24"/>
+        </w:rPr>
+        <w:t>The error bars in figure 7 for CH, OH, and HF, were not visible</w:t>
+      </w:r>
+      <w:r>
+        <w:rPr>
+          <w:rFonts w:ascii="Times New Roman" w:hAnsi="Times New Roman" w:cs="Times New Roman"/>
+          <w:sz w:val="24"/>
+          <w:szCs w:val="24"/>
+        </w:rPr>
+        <w:t xml:space="preserve"> in the original manuscript.</w:t>
       </w:r>
       <w:bookmarkStart w:id="0" w:name="_GoBack"/>
       <w:bookmarkEnd w:id="0"/>
-      <w:r>
-        <w:rPr>
-          <w:rFonts w:ascii="Times New Roman" w:hAnsi="Times New Roman" w:cs="Times New Roman"/>
-          <w:sz w:val="24"/>
-          <w:szCs w:val="24"/>
-        </w:rPr>
-        <w:t xml:space="preserve"> D</w:t>
+    </w:p>
+    <w:p>
+      <w:pPr>
+        <w:rPr>
+          <w:rFonts w:ascii="Times New Roman" w:hAnsi="Times New Roman" w:cs="Times New Roman"/>
+          <w:sz w:val="24"/>
+          <w:szCs w:val="24"/>
+        </w:rPr>
+      </w:pPr>
+    </w:p>
+    <w:p>
+      <w:pPr>
+        <w:rPr>
+          <w:rFonts w:ascii="Times New Roman" w:hAnsi="Times New Roman" w:cs="Times New Roman"/>
+          <w:i/>
+          <w:sz w:val="24"/>
+          <w:szCs w:val="24"/>
+        </w:rPr>
+      </w:pPr>
+      <w:r>
+        <w:rPr>
+          <w:rFonts w:ascii="Times New Roman" w:hAnsi="Times New Roman" w:cs="Times New Roman"/>
+          <w:i/>
+          <w:sz w:val="24"/>
+          <w:szCs w:val="24"/>
+        </w:rPr>
+        <w:t>Editor’s review:</w:t>
+      </w:r>
+    </w:p>
+    <w:p>
+      <w:pPr>
+        <w:rPr>
+          <w:rFonts w:ascii="Times New Roman" w:hAnsi="Times New Roman" w:cs="Times New Roman"/>
+          <w:i/>
+          <w:sz w:val="24"/>
+          <w:szCs w:val="24"/>
+        </w:rPr>
+      </w:pPr>
+      <w:r>
+        <w:rPr>
+          <w:rFonts w:ascii="Times New Roman" w:hAnsi="Times New Roman" w:cs="Times New Roman"/>
+          <w:i/>
+          <w:sz w:val="24"/>
+          <w:szCs w:val="24"/>
+        </w:rPr>
+        <w:t xml:space="preserve">You might note that </w:t>
+      </w:r>
+      <w:proofErr w:type="spellStart"/>
+      <w:r>
+        <w:rPr>
+          <w:rFonts w:ascii="Times New Roman" w:hAnsi="Times New Roman" w:cs="Times New Roman"/>
+          <w:i/>
+          <w:sz w:val="24"/>
+          <w:szCs w:val="24"/>
+        </w:rPr>
+        <w:t>eqn</w:t>
+      </w:r>
+      <w:proofErr w:type="spellEnd"/>
+      <w:r>
+        <w:rPr>
+          <w:rFonts w:ascii="Times New Roman" w:hAnsi="Times New Roman" w:cs="Times New Roman"/>
+          <w:i/>
+          <w:sz w:val="24"/>
+          <w:szCs w:val="24"/>
+        </w:rPr>
+        <w:t xml:space="preserve"> 5 does not match the experimental data for the one electron atomic ions because the Z^4 relativistic correction swamps this effect. The non-adiabatic effect is roughly linear in Z because M is almost linear in Z, 1-mu = 1/(M+1)~ 1/Z.</w:t>
+      </w:r>
+    </w:p>
+    <w:p>
+      <w:pPr>
+        <w:rPr>
+          <w:rFonts w:ascii="Times New Roman" w:hAnsi="Times New Roman" w:cs="Times New Roman"/>
+          <w:sz w:val="24"/>
+          <w:szCs w:val="24"/>
+        </w:rPr>
+      </w:pPr>
+      <w:r>
+        <w:rPr>
+          <w:rFonts w:ascii="Times New Roman" w:hAnsi="Times New Roman" w:cs="Times New Roman"/>
+          <w:sz w:val="24"/>
+          <w:szCs w:val="24"/>
+        </w:rPr>
+        <w:t>W</w:t>
+      </w:r>
+      <w:r>
+        <w:rPr>
+          <w:rFonts w:ascii="Times New Roman" w:hAnsi="Times New Roman" w:cs="Times New Roman"/>
+          <w:sz w:val="24"/>
+          <w:szCs w:val="24"/>
+        </w:rPr>
+        <w:t>e have added a sentence in the manuscript stating this fact</w:t>
+      </w:r>
+      <w:r>
+        <w:rPr>
+          <w:rFonts w:ascii="Times New Roman" w:hAnsi="Times New Roman" w:cs="Times New Roman"/>
+          <w:sz w:val="24"/>
+          <w:szCs w:val="24"/>
+        </w:rPr>
+        <w:t>, and included a reference</w:t>
+      </w:r>
+      <w:r>
+        <w:rPr>
+          <w:rFonts w:ascii="Times New Roman" w:hAnsi="Times New Roman" w:cs="Times New Roman"/>
+          <w:sz w:val="24"/>
+          <w:szCs w:val="24"/>
+        </w:rPr>
+        <w:t>.</w:t>
+      </w:r>
+    </w:p>
+    <w:p>
+      <w:pPr>
+        <w:rPr>
+          <w:rFonts w:ascii="Times New Roman" w:hAnsi="Times New Roman" w:cs="Times New Roman"/>
+          <w:i/>
+          <w:sz w:val="24"/>
+          <w:szCs w:val="24"/>
+        </w:rPr>
+      </w:pPr>
+      <w:r>
+        <w:rPr>
+          <w:rFonts w:ascii="Times New Roman" w:hAnsi="Times New Roman" w:cs="Times New Roman"/>
+          <w:i/>
+          <w:sz w:val="24"/>
+          <w:szCs w:val="24"/>
+        </w:rPr>
+        <w:t xml:space="preserve">There is more interest in the change in the correction with R for </w:t>
+      </w:r>
+      <w:proofErr w:type="spellStart"/>
+      <w:r>
+        <w:rPr>
+          <w:rFonts w:ascii="Times New Roman" w:hAnsi="Times New Roman" w:cs="Times New Roman"/>
+          <w:i/>
+          <w:sz w:val="24"/>
+          <w:szCs w:val="24"/>
+        </w:rPr>
+        <w:t>diatomics</w:t>
+      </w:r>
+      <w:proofErr w:type="spellEnd"/>
+      <w:r>
+        <w:rPr>
+          <w:rFonts w:ascii="Times New Roman" w:hAnsi="Times New Roman" w:cs="Times New Roman"/>
+          <w:i/>
+          <w:sz w:val="24"/>
+          <w:szCs w:val="24"/>
+        </w:rPr>
+        <w:t xml:space="preserve">. For H2 we know this is small compared to the actual correction. </w:t>
+      </w:r>
+    </w:p>
+    <w:p>
+      <w:pPr>
+        <w:rPr>
+          <w:rFonts w:ascii="Times New Roman" w:hAnsi="Times New Roman" w:cs="Times New Roman"/>
+          <w:sz w:val="24"/>
+          <w:szCs w:val="24"/>
+        </w:rPr>
+      </w:pPr>
+      <w:r>
+        <w:rPr>
+          <w:rFonts w:ascii="Times New Roman" w:hAnsi="Times New Roman" w:cs="Times New Roman"/>
+          <w:sz w:val="24"/>
+          <w:szCs w:val="24"/>
+        </w:rPr>
+        <w:t>It</w:t>
+      </w:r>
+      <w:r>
+        <w:rPr>
+          <w:rFonts w:ascii="Times New Roman" w:hAnsi="Times New Roman" w:cs="Times New Roman"/>
+          <w:sz w:val="24"/>
+          <w:szCs w:val="24"/>
+        </w:rPr>
+        <w:t xml:space="preserve"> is</w:t>
+      </w:r>
+      <w:r>
+        <w:rPr>
+          <w:rFonts w:ascii="Times New Roman" w:hAnsi="Times New Roman" w:cs="Times New Roman"/>
+          <w:sz w:val="24"/>
+          <w:szCs w:val="24"/>
+        </w:rPr>
+        <w:t xml:space="preserve"> indeed</w:t>
+      </w:r>
+      <w:r>
+        <w:rPr>
+          <w:rFonts w:ascii="Times New Roman" w:hAnsi="Times New Roman" w:cs="Times New Roman"/>
+          <w:sz w:val="24"/>
+          <w:szCs w:val="24"/>
+        </w:rPr>
+        <w:t xml:space="preserve"> possible to calculate R</w:t>
+      </w:r>
+      <w:r>
+        <w:rPr>
+          <w:rFonts w:ascii="Times New Roman" w:hAnsi="Times New Roman" w:cs="Times New Roman"/>
+          <w:sz w:val="24"/>
+          <w:szCs w:val="24"/>
+        </w:rPr>
+        <w:t xml:space="preserve"> from our wave function</w:t>
+      </w:r>
+      <w:r>
+        <w:rPr>
+          <w:rFonts w:ascii="Times New Roman" w:hAnsi="Times New Roman" w:cs="Times New Roman"/>
+          <w:sz w:val="24"/>
+          <w:szCs w:val="24"/>
+        </w:rPr>
+        <w:t xml:space="preserve">. </w:t>
+      </w:r>
+      <w:r>
+        <w:rPr>
+          <w:rFonts w:ascii="Times New Roman" w:hAnsi="Times New Roman" w:cs="Times New Roman"/>
+          <w:sz w:val="24"/>
+          <w:szCs w:val="24"/>
+        </w:rPr>
+        <w:t xml:space="preserve"> </w:t>
+      </w:r>
+      <w:r>
+        <w:rPr>
+          <w:rFonts w:ascii="Times New Roman" w:hAnsi="Times New Roman" w:cs="Times New Roman"/>
+          <w:sz w:val="24"/>
+          <w:szCs w:val="24"/>
+        </w:rPr>
+        <w:t>Unfortunately,</w:t>
+      </w:r>
+      <w:r>
+        <w:rPr>
+          <w:rFonts w:ascii="Times New Roman" w:hAnsi="Times New Roman" w:cs="Times New Roman"/>
+          <w:sz w:val="24"/>
+          <w:szCs w:val="24"/>
+        </w:rPr>
+        <w:t xml:space="preserve"> it </w:t>
+      </w:r>
+      <w:r>
+        <w:rPr>
+          <w:rFonts w:ascii="Times New Roman" w:hAnsi="Times New Roman" w:cs="Times New Roman"/>
+          <w:sz w:val="24"/>
+          <w:szCs w:val="24"/>
+        </w:rPr>
+        <w:t>can sometimes be</w:t>
+      </w:r>
+      <w:r>
+        <w:rPr>
+          <w:rFonts w:ascii="Times New Roman" w:hAnsi="Times New Roman" w:cs="Times New Roman"/>
+          <w:sz w:val="24"/>
+          <w:szCs w:val="24"/>
+        </w:rPr>
+        <w:t xml:space="preserve"> </w:t>
+      </w:r>
+      <w:r>
+        <w:rPr>
+          <w:rFonts w:ascii="Times New Roman" w:hAnsi="Times New Roman" w:cs="Times New Roman"/>
+          <w:sz w:val="24"/>
+          <w:szCs w:val="24"/>
+        </w:rPr>
+        <w:t xml:space="preserve">challenging </w:t>
+      </w:r>
+      <w:r>
+        <w:rPr>
+          <w:rFonts w:ascii="Times New Roman" w:hAnsi="Times New Roman" w:cs="Times New Roman"/>
+          <w:sz w:val="24"/>
+          <w:szCs w:val="24"/>
+        </w:rPr>
+        <w:t xml:space="preserve">to calculate </w:t>
+      </w:r>
+      <w:r>
+        <w:rPr>
+          <w:rFonts w:ascii="Times New Roman" w:hAnsi="Times New Roman" w:cs="Times New Roman"/>
+          <w:sz w:val="24"/>
+          <w:szCs w:val="24"/>
+        </w:rPr>
+        <w:t>quantities, beyond the energy,</w:t>
+      </w:r>
+      <w:r>
+        <w:rPr>
+          <w:rFonts w:ascii="Times New Roman" w:hAnsi="Times New Roman" w:cs="Times New Roman"/>
+          <w:sz w:val="24"/>
+          <w:szCs w:val="24"/>
+        </w:rPr>
+        <w:t xml:space="preserve"> accurately with </w:t>
+      </w:r>
+      <w:r>
+        <w:rPr>
+          <w:rFonts w:ascii="Times New Roman" w:hAnsi="Times New Roman" w:cs="Times New Roman"/>
+          <w:sz w:val="24"/>
+          <w:szCs w:val="24"/>
+        </w:rPr>
+        <w:t>DMC</w:t>
+      </w:r>
+      <w:r>
+        <w:rPr>
+          <w:rFonts w:ascii="Times New Roman" w:hAnsi="Times New Roman" w:cs="Times New Roman"/>
+          <w:sz w:val="24"/>
+          <w:szCs w:val="24"/>
+        </w:rPr>
+        <w:t xml:space="preserve">.  </w:t>
+      </w:r>
+      <w:r>
+        <w:rPr>
+          <w:rFonts w:ascii="Times New Roman" w:hAnsi="Times New Roman" w:cs="Times New Roman"/>
+          <w:sz w:val="24"/>
+          <w:szCs w:val="24"/>
+        </w:rPr>
+        <w:t>Also, w</w:t>
+      </w:r>
+      <w:r>
+        <w:rPr>
+          <w:rFonts w:ascii="Times New Roman" w:hAnsi="Times New Roman" w:cs="Times New Roman"/>
+          <w:sz w:val="24"/>
+          <w:szCs w:val="24"/>
+        </w:rPr>
+        <w:t xml:space="preserve">e do not have </w:t>
+      </w:r>
+      <w:r>
+        <w:rPr>
+          <w:rFonts w:ascii="Times New Roman" w:hAnsi="Times New Roman" w:cs="Times New Roman"/>
+          <w:sz w:val="24"/>
+          <w:szCs w:val="24"/>
+        </w:rPr>
+        <w:t xml:space="preserve">these </w:t>
+      </w:r>
+      <w:r>
+        <w:rPr>
+          <w:rFonts w:ascii="Times New Roman" w:hAnsi="Times New Roman" w:cs="Times New Roman"/>
+          <w:sz w:val="24"/>
+          <w:szCs w:val="24"/>
+        </w:rPr>
+        <w:t xml:space="preserve">data from our current simulations.  Testing and benchmarking other observables </w:t>
+      </w:r>
+      <w:r>
+        <w:rPr>
+          <w:rFonts w:ascii="Times New Roman" w:hAnsi="Times New Roman" w:cs="Times New Roman"/>
+          <w:sz w:val="24"/>
+          <w:szCs w:val="24"/>
+        </w:rPr>
+        <w:t xml:space="preserve">beyond the energy </w:t>
+      </w:r>
+      <w:r>
+        <w:rPr>
+          <w:rFonts w:ascii="Times New Roman" w:hAnsi="Times New Roman" w:cs="Times New Roman"/>
+          <w:sz w:val="24"/>
+          <w:szCs w:val="24"/>
+        </w:rPr>
+        <w:t xml:space="preserve">is </w:t>
+      </w:r>
+      <w:r>
+        <w:rPr>
+          <w:rFonts w:ascii="Times New Roman" w:hAnsi="Times New Roman" w:cs="Times New Roman"/>
+          <w:sz w:val="24"/>
+          <w:szCs w:val="24"/>
+        </w:rPr>
+        <w:t xml:space="preserve">a direction </w:t>
+      </w:r>
+      <w:r>
+        <w:rPr>
+          <w:rFonts w:ascii="Times New Roman" w:hAnsi="Times New Roman" w:cs="Times New Roman"/>
+          <w:sz w:val="24"/>
+          <w:szCs w:val="24"/>
+        </w:rPr>
+        <w:t xml:space="preserve">we are considering for future work. </w:t>
+      </w:r>
+    </w:p>
+    <w:p>
+      <w:pPr>
+        <w:rPr>
+          <w:rFonts w:ascii="Times New Roman" w:hAnsi="Times New Roman" w:cs="Times New Roman"/>
+          <w:sz w:val="24"/>
+          <w:szCs w:val="24"/>
+        </w:rPr>
+      </w:pPr>
+    </w:p>
+    <w:p>
+      <w:pPr>
+        <w:rPr>
+          <w:rFonts w:ascii="Times New Roman" w:hAnsi="Times New Roman" w:cs="Times New Roman"/>
+          <w:i/>
+          <w:sz w:val="24"/>
+          <w:szCs w:val="24"/>
+        </w:rPr>
+      </w:pPr>
+      <w:r>
+        <w:rPr>
+          <w:rFonts w:ascii="Times New Roman" w:hAnsi="Times New Roman" w:cs="Times New Roman"/>
+          <w:i/>
+          <w:sz w:val="24"/>
+          <w:szCs w:val="24"/>
+        </w:rPr>
+        <w:t xml:space="preserve">From your data you could estimate the contribution to the dissociation energy using the non-adiabatic correction your diatomic and atomic energies. </w:t>
+      </w:r>
+    </w:p>
+    <w:p>
+      <w:pPr>
+        <w:rPr>
+          <w:rFonts w:ascii="Times New Roman" w:hAnsi="Times New Roman" w:cs="Times New Roman"/>
+          <w:sz w:val="24"/>
+          <w:szCs w:val="24"/>
+        </w:rPr>
+      </w:pPr>
+      <w:r>
+        <w:rPr>
+          <w:rFonts w:ascii="Times New Roman" w:hAnsi="Times New Roman" w:cs="Times New Roman"/>
+          <w:sz w:val="24"/>
+          <w:szCs w:val="24"/>
+        </w:rPr>
+        <w:t xml:space="preserve">We have calculated the </w:t>
+      </w:r>
+      <w:proofErr w:type="spellStart"/>
+      <w:r>
+        <w:rPr>
+          <w:rFonts w:ascii="Times New Roman" w:hAnsi="Times New Roman" w:cs="Times New Roman"/>
+          <w:sz w:val="24"/>
+          <w:szCs w:val="24"/>
+        </w:rPr>
+        <w:t>non</w:t>
+      </w:r>
+      <w:r>
+        <w:rPr>
+          <w:rFonts w:ascii="Times New Roman" w:hAnsi="Times New Roman" w:cs="Times New Roman"/>
+          <w:sz w:val="24"/>
+          <w:szCs w:val="24"/>
+        </w:rPr>
+        <w:t>adiabatic</w:t>
+      </w:r>
+      <w:proofErr w:type="spellEnd"/>
+      <w:r>
+        <w:rPr>
+          <w:rFonts w:ascii="Times New Roman" w:hAnsi="Times New Roman" w:cs="Times New Roman"/>
+          <w:sz w:val="24"/>
+          <w:szCs w:val="24"/>
+        </w:rPr>
+        <w:t xml:space="preserve"> correction to the di</w:t>
+      </w:r>
+      <w:r>
+        <w:rPr>
+          <w:rFonts w:ascii="Times New Roman" w:hAnsi="Times New Roman" w:cs="Times New Roman"/>
+          <w:sz w:val="24"/>
+          <w:szCs w:val="24"/>
+        </w:rPr>
+        <w:t>ssociation energies and included them in Table IV</w:t>
+      </w:r>
+      <w:r>
+        <w:rPr>
+          <w:rFonts w:ascii="Times New Roman" w:hAnsi="Times New Roman" w:cs="Times New Roman"/>
+          <w:sz w:val="24"/>
+          <w:szCs w:val="24"/>
+        </w:rPr>
+        <w:t>, which is an entirely new table</w:t>
+      </w:r>
+      <w:r>
+        <w:rPr>
+          <w:rFonts w:ascii="Times New Roman" w:hAnsi="Times New Roman" w:cs="Times New Roman"/>
+          <w:sz w:val="24"/>
+          <w:szCs w:val="24"/>
+        </w:rPr>
+        <w:t>.</w:t>
+      </w:r>
+      <w:r>
+        <w:rPr>
+          <w:rFonts w:ascii="Times New Roman" w:hAnsi="Times New Roman" w:cs="Times New Roman"/>
+          <w:sz w:val="24"/>
+          <w:szCs w:val="24"/>
+        </w:rPr>
+        <w:t xml:space="preserve"> </w:t>
+      </w:r>
+      <w:r>
+        <w:rPr>
+          <w:rFonts w:ascii="Times New Roman" w:hAnsi="Times New Roman" w:cs="Times New Roman"/>
+          <w:sz w:val="24"/>
+          <w:szCs w:val="24"/>
+        </w:rPr>
+        <w:t>The DBOC corrections to the atomic systems are now also available in Table II, which is also an entirely new table.</w:t>
+      </w:r>
+    </w:p>
+    <w:p>
+      <w:pPr>
+        <w:rPr>
+          <w:rFonts w:ascii="Times New Roman" w:hAnsi="Times New Roman" w:cs="Times New Roman"/>
+          <w:i/>
+          <w:sz w:val="24"/>
+          <w:szCs w:val="24"/>
+        </w:rPr>
+      </w:pPr>
+      <w:r>
+        <w:rPr>
+          <w:rFonts w:ascii="Times New Roman" w:hAnsi="Times New Roman" w:cs="Times New Roman"/>
+          <w:i/>
+          <w:sz w:val="24"/>
+          <w:szCs w:val="24"/>
+        </w:rPr>
+        <w:t>You could also estimate the correction to the vibrational frequency.</w:t>
+      </w:r>
+    </w:p>
+    <w:p>
+      <w:pPr>
+        <w:rPr>
+          <w:rFonts w:ascii="Times New Roman" w:hAnsi="Times New Roman" w:cs="Times New Roman"/>
+          <w:sz w:val="24"/>
+          <w:szCs w:val="24"/>
+        </w:rPr>
+      </w:pPr>
+      <w:r>
+        <w:rPr>
+          <w:rFonts w:ascii="Times New Roman" w:hAnsi="Times New Roman" w:cs="Times New Roman"/>
+          <w:sz w:val="24"/>
+          <w:szCs w:val="24"/>
+        </w:rPr>
+        <w:t>We do not think this can be done straightforwardly with our current data.</w:t>
+      </w:r>
+      <w:r>
+        <w:rPr>
+          <w:rFonts w:ascii="Times New Roman" w:hAnsi="Times New Roman" w:cs="Times New Roman"/>
+          <w:sz w:val="24"/>
+          <w:szCs w:val="24"/>
+        </w:rPr>
+        <w:t xml:space="preserve">  Both nuclei, as well as all electrons, are treated quantum mechanically, leading to a mixed nuclear-electronic </w:t>
+      </w:r>
+      <w:proofErr w:type="spellStart"/>
+      <w:r>
+        <w:rPr>
+          <w:rFonts w:ascii="Times New Roman" w:hAnsi="Times New Roman" w:cs="Times New Roman"/>
+          <w:sz w:val="24"/>
+          <w:szCs w:val="24"/>
+        </w:rPr>
+        <w:t>wavefunction</w:t>
+      </w:r>
+      <w:proofErr w:type="spellEnd"/>
+      <w:r>
+        <w:rPr>
+          <w:rFonts w:ascii="Times New Roman" w:hAnsi="Times New Roman" w:cs="Times New Roman"/>
+          <w:sz w:val="24"/>
+          <w:szCs w:val="24"/>
+        </w:rPr>
+        <w:t>, and only the ground state is calculated, so the vibrational frequency is not readily available.</w:t>
+      </w:r>
+    </w:p>
+    <w:p>
+      <w:pPr>
+        <w:rPr>
+          <w:rFonts w:ascii="Times New Roman" w:hAnsi="Times New Roman" w:cs="Times New Roman"/>
+          <w:sz w:val="24"/>
+          <w:szCs w:val="24"/>
+        </w:rPr>
+      </w:pPr>
+    </w:p>
+    <w:p>
+      <w:pPr>
+        <w:rPr>
+          <w:rFonts w:ascii="Times New Roman" w:hAnsi="Times New Roman" w:cs="Times New Roman"/>
+          <w:i/>
+          <w:sz w:val="24"/>
+          <w:szCs w:val="24"/>
+        </w:rPr>
+      </w:pPr>
+      <w:r>
+        <w:rPr>
+          <w:rFonts w:ascii="Times New Roman" w:hAnsi="Times New Roman" w:cs="Times New Roman"/>
+          <w:i/>
+          <w:sz w:val="24"/>
+          <w:szCs w:val="24"/>
+        </w:rPr>
+        <w:t>Review</w:t>
+      </w:r>
+      <w:r>
+        <w:rPr>
+          <w:rFonts w:ascii="Times New Roman" w:hAnsi="Times New Roman" w:cs="Times New Roman"/>
+          <w:i/>
+          <w:sz w:val="24"/>
+          <w:szCs w:val="24"/>
+        </w:rPr>
+        <w:t>er</w:t>
+      </w:r>
+      <w:r>
+        <w:rPr>
+          <w:rFonts w:ascii="Times New Roman" w:hAnsi="Times New Roman" w:cs="Times New Roman"/>
+          <w:i/>
+          <w:sz w:val="24"/>
+          <w:szCs w:val="24"/>
+        </w:rPr>
+        <w:t xml:space="preserve"> 1:</w:t>
+      </w:r>
+    </w:p>
+    <w:p>
+      <w:pPr>
+        <w:rPr>
+          <w:rFonts w:ascii="Times New Roman" w:hAnsi="Times New Roman" w:cs="Times New Roman"/>
+          <w:i/>
+          <w:sz w:val="24"/>
+          <w:szCs w:val="24"/>
+        </w:rPr>
+      </w:pPr>
+      <w:r>
+        <w:rPr>
+          <w:rFonts w:ascii="Times New Roman" w:hAnsi="Times New Roman" w:cs="Times New Roman"/>
+          <w:i/>
+          <w:sz w:val="24"/>
+          <w:szCs w:val="24"/>
+        </w:rPr>
+        <w:t xml:space="preserve">On page 6 the text states, “…the </w:t>
+      </w:r>
+      <w:proofErr w:type="spellStart"/>
+      <w:r>
+        <w:rPr>
+          <w:rFonts w:ascii="Times New Roman" w:hAnsi="Times New Roman" w:cs="Times New Roman"/>
+          <w:i/>
+          <w:sz w:val="24"/>
+          <w:szCs w:val="24"/>
+        </w:rPr>
+        <w:t>nonadiabatic</w:t>
+      </w:r>
+      <w:proofErr w:type="spellEnd"/>
+      <w:r>
+        <w:rPr>
+          <w:rFonts w:ascii="Times New Roman" w:hAnsi="Times New Roman" w:cs="Times New Roman"/>
+          <w:i/>
+          <w:sz w:val="24"/>
+          <w:szCs w:val="24"/>
+        </w:rPr>
+        <w:t xml:space="preserve"> results agr</w:t>
+      </w:r>
+      <w:r>
+        <w:rPr>
+          <w:rFonts w:ascii="Times New Roman" w:hAnsi="Times New Roman" w:cs="Times New Roman"/>
+          <w:i/>
+          <w:sz w:val="24"/>
+          <w:szCs w:val="24"/>
+        </w:rPr>
+        <w:t xml:space="preserve">ee closely with their adiabatic </w:t>
+      </w:r>
+      <w:r>
+        <w:rPr>
+          <w:rFonts w:ascii="Times New Roman" w:hAnsi="Times New Roman" w:cs="Times New Roman"/>
+          <w:i/>
+          <w:sz w:val="24"/>
+          <w:szCs w:val="24"/>
+        </w:rPr>
+        <w:t>counterparts…”. That is as expected, but because the dissociation energies in Table II are</w:t>
+      </w:r>
+      <w:r>
+        <w:rPr>
+          <w:rFonts w:ascii="Times New Roman" w:hAnsi="Times New Roman" w:cs="Times New Roman"/>
+          <w:i/>
+          <w:sz w:val="24"/>
+          <w:szCs w:val="24"/>
+        </w:rPr>
+        <w:t xml:space="preserve"> </w:t>
+      </w:r>
+      <w:r>
+        <w:rPr>
+          <w:rFonts w:ascii="Times New Roman" w:hAnsi="Times New Roman" w:cs="Times New Roman"/>
+          <w:i/>
+          <w:sz w:val="24"/>
+          <w:szCs w:val="24"/>
+        </w:rPr>
+        <w:t xml:space="preserve">given as De and then later as D0 it is not possible to tell exactly how large the </w:t>
+      </w:r>
+      <w:proofErr w:type="spellStart"/>
+      <w:r>
+        <w:rPr>
+          <w:rFonts w:ascii="Times New Roman" w:hAnsi="Times New Roman" w:cs="Times New Roman"/>
+          <w:i/>
+          <w:sz w:val="24"/>
+          <w:szCs w:val="24"/>
+        </w:rPr>
+        <w:t>nonadiabatic</w:t>
+      </w:r>
+      <w:proofErr w:type="spellEnd"/>
+      <w:r>
+        <w:rPr>
+          <w:rFonts w:ascii="Times New Roman" w:hAnsi="Times New Roman" w:cs="Times New Roman"/>
+          <w:i/>
+          <w:sz w:val="24"/>
+          <w:szCs w:val="24"/>
+        </w:rPr>
+        <w:t xml:space="preserve"> </w:t>
+      </w:r>
+      <w:r>
+        <w:rPr>
+          <w:rFonts w:ascii="Times New Roman" w:hAnsi="Times New Roman" w:cs="Times New Roman"/>
+          <w:i/>
+          <w:sz w:val="24"/>
+          <w:szCs w:val="24"/>
+        </w:rPr>
+        <w:t xml:space="preserve">corrects actually are. They are quite small. </w:t>
+      </w:r>
+    </w:p>
+    <w:p>
+      <w:pPr>
+        <w:rPr>
+          <w:rFonts w:ascii="Times New Roman" w:hAnsi="Times New Roman" w:cs="Times New Roman"/>
+          <w:sz w:val="24"/>
+          <w:szCs w:val="24"/>
+        </w:rPr>
+      </w:pPr>
+      <w:r>
+        <w:rPr>
+          <w:rFonts w:ascii="Times New Roman" w:hAnsi="Times New Roman" w:cs="Times New Roman"/>
+          <w:sz w:val="24"/>
+          <w:szCs w:val="24"/>
+        </w:rPr>
+        <w:t xml:space="preserve">The </w:t>
+      </w:r>
+      <w:proofErr w:type="spellStart"/>
+      <w:r>
+        <w:rPr>
+          <w:rFonts w:ascii="Times New Roman" w:hAnsi="Times New Roman" w:cs="Times New Roman"/>
+          <w:sz w:val="24"/>
+          <w:szCs w:val="24"/>
+        </w:rPr>
+        <w:t>nonadiabatic</w:t>
+      </w:r>
+      <w:proofErr w:type="spellEnd"/>
+      <w:r>
+        <w:rPr>
+          <w:rFonts w:ascii="Times New Roman" w:hAnsi="Times New Roman" w:cs="Times New Roman"/>
+          <w:sz w:val="24"/>
+          <w:szCs w:val="24"/>
+        </w:rPr>
+        <w:t xml:space="preserve"> corrections to D</w:t>
       </w:r>
       <w:r>
         <w:rPr>
@@ -2315,7 +2307,7 @@
 </file>
 
 <file path=customXml/itemProps1.xml><?xml version="1.0" encoding="utf-8"?>
-<ds:datastoreItem xmlns:ds="http://schemas.openxmlformats.org/officeDocument/2006/customXml" ds:itemID="{6A4D4002-400E-4054-ABB7-9D1D8213E325}">
+<ds:datastoreItem xmlns:ds="http://schemas.openxmlformats.org/officeDocument/2006/customXml" ds:itemID="{D2D0A9C5-E19B-4478-9209-0394FA96D47A}">
   <ds:schemaRefs>
     <ds:schemaRef ds:uri="http://schemas.openxmlformats.org/officeDocument/2006/bibliography"/>
   </ds:schemaRefs>

</xml_diff>